<commit_message>
T.C of sorting Algos
</commit_message>
<xml_diff>
--- a/Time Complexity Analysis.docx
+++ b/Time Complexity Analysis.docx
@@ -73,6 +73,7 @@
           <w:lang w:eastAsia="en-IN"/>
         </w:rPr>
       </w:pPr>
+      <w:proofErr w:type="gramStart"/>
       <w:r>
         <w:rPr>
           <w:rFonts w:ascii="Courier New" w:eastAsia="Times New Roman" w:hAnsi="Courier New" w:cs="Courier New"/>
@@ -82,7 +83,19 @@
           <w:szCs w:val="20"/>
           <w:lang w:eastAsia="en-IN"/>
         </w:rPr>
-        <w:t>for(var</w:t>
+        <w:t>for(</w:t>
+      </w:r>
+      <w:proofErr w:type="gramEnd"/>
+      <w:r>
+        <w:rPr>
+          <w:rFonts w:ascii="Courier New" w:eastAsia="Times New Roman" w:hAnsi="Courier New" w:cs="Courier New"/>
+          <w:color w:val="273239"/>
+          <w:spacing w:val="2"/>
+          <w:sz w:val="20"/>
+          <w:szCs w:val="20"/>
+          <w:lang w:eastAsia="en-IN"/>
+        </w:rPr>
+        <w:t>var</w:t>
       </w:r>
       <w:r>
         <w:rPr>
@@ -393,21 +406,9 @@
           <w:szCs w:val="20"/>
           <w:lang w:eastAsia="en-IN"/>
         </w:rPr>
-        <w:t xml:space="preserve"> = N;</w:t>
-      </w:r>
-    </w:p>
-    <w:p>
-      <w:pPr>
-        <w:spacing w:after="0" w:line="240" w:lineRule="auto"/>
-        <w:rPr>
-          <w:rFonts w:ascii="Consolas" w:eastAsia="Times New Roman" w:hAnsi="Consolas" w:cs="Times New Roman"/>
-          <w:color w:val="273239"/>
-          <w:spacing w:val="2"/>
-          <w:sz w:val="24"/>
-          <w:szCs w:val="24"/>
-          <w:lang w:eastAsia="en-IN"/>
-        </w:rPr>
-      </w:pPr>
+        <w:t xml:space="preserve"> = </w:t>
+      </w:r>
+      <w:proofErr w:type="gramStart"/>
       <w:r>
         <w:rPr>
           <w:rFonts w:ascii="Courier New" w:eastAsia="Times New Roman" w:hAnsi="Courier New" w:cs="Courier New"/>
@@ -417,9 +418,13 @@
           <w:szCs w:val="20"/>
           <w:lang w:eastAsia="en-IN"/>
         </w:rPr>
-        <w:t>while</w:t>
-      </w:r>
-      <w:r>
+        <w:t>N;</w:t>
+      </w:r>
+      <w:proofErr w:type="gramEnd"/>
+    </w:p>
+    <w:p>
+      <w:pPr>
+        <w:spacing w:after="0" w:line="240" w:lineRule="auto"/>
         <w:rPr>
           <w:rFonts w:ascii="Consolas" w:eastAsia="Times New Roman" w:hAnsi="Consolas" w:cs="Times New Roman"/>
           <w:color w:val="273239"/>
@@ -428,8 +433,7 @@
           <w:szCs w:val="24"/>
           <w:lang w:eastAsia="en-IN"/>
         </w:rPr>
-        <w:t xml:space="preserve"> </w:t>
-      </w:r>
+      </w:pPr>
       <w:r>
         <w:rPr>
           <w:rFonts w:ascii="Courier New" w:eastAsia="Times New Roman" w:hAnsi="Courier New" w:cs="Courier New"/>
@@ -439,9 +443,19 @@
           <w:szCs w:val="20"/>
           <w:lang w:eastAsia="en-IN"/>
         </w:rPr>
-        <w:t>(</w:t>
-      </w:r>
-      <w:proofErr w:type="spellStart"/>
+        <w:t>while</w:t>
+      </w:r>
+      <w:r>
+        <w:rPr>
+          <w:rFonts w:ascii="Consolas" w:eastAsia="Times New Roman" w:hAnsi="Consolas" w:cs="Times New Roman"/>
+          <w:color w:val="273239"/>
+          <w:spacing w:val="2"/>
+          <w:sz w:val="24"/>
+          <w:szCs w:val="24"/>
+          <w:lang w:eastAsia="en-IN"/>
+        </w:rPr>
+        <w:t xml:space="preserve"> </w:t>
+      </w:r>
       <w:r>
         <w:rPr>
           <w:rFonts w:ascii="Courier New" w:eastAsia="Times New Roman" w:hAnsi="Courier New" w:cs="Courier New"/>
@@ -451,9 +465,9 @@
           <w:szCs w:val="20"/>
           <w:lang w:eastAsia="en-IN"/>
         </w:rPr>
-        <w:t>i</w:t>
-      </w:r>
-      <w:proofErr w:type="spellEnd"/>
+        <w:t>(</w:t>
+      </w:r>
+      <w:proofErr w:type="spellStart"/>
       <w:r>
         <w:rPr>
           <w:rFonts w:ascii="Courier New" w:eastAsia="Times New Roman" w:hAnsi="Courier New" w:cs="Courier New"/>
@@ -463,21 +477,9 @@
           <w:szCs w:val="20"/>
           <w:lang w:eastAsia="en-IN"/>
         </w:rPr>
-        <w:t xml:space="preserve"> &gt; 0) {</w:t>
-      </w:r>
-    </w:p>
-    <w:p>
-      <w:pPr>
-        <w:spacing w:after="0" w:line="240" w:lineRule="auto"/>
-        <w:rPr>
-          <w:rFonts w:ascii="Consolas" w:eastAsia="Times New Roman" w:hAnsi="Consolas" w:cs="Times New Roman"/>
-          <w:color w:val="273239"/>
-          <w:spacing w:val="2"/>
-          <w:sz w:val="24"/>
-          <w:szCs w:val="24"/>
-          <w:lang w:eastAsia="en-IN"/>
-        </w:rPr>
-      </w:pPr>
+        <w:t>i</w:t>
+      </w:r>
+      <w:proofErr w:type="spellEnd"/>
       <w:r>
         <w:rPr>
           <w:rFonts w:ascii="Courier New" w:eastAsia="Times New Roman" w:hAnsi="Courier New" w:cs="Courier New"/>
@@ -487,7 +489,7 @@
           <w:szCs w:val="20"/>
           <w:lang w:eastAsia="en-IN"/>
         </w:rPr>
-        <w:t>    a += i;</w:t>
+        <w:t xml:space="preserve"> &gt; 0) {</w:t>
       </w:r>
     </w:p>
     <w:p>
@@ -511,9 +513,9 @@
           <w:szCs w:val="20"/>
           <w:lang w:eastAsia="en-IN"/>
         </w:rPr>
-        <w:t>    </w:t>
-      </w:r>
-      <w:proofErr w:type="spellStart"/>
+        <w:t xml:space="preserve">    a += </w:t>
+      </w:r>
+      <w:proofErr w:type="gramStart"/>
       <w:r>
         <w:rPr>
           <w:rFonts w:ascii="Courier New" w:eastAsia="Times New Roman" w:hAnsi="Courier New" w:cs="Courier New"/>
@@ -523,9 +525,22 @@
           <w:szCs w:val="20"/>
           <w:lang w:eastAsia="en-IN"/>
         </w:rPr>
-        <w:t>i</w:t>
-      </w:r>
-      <w:proofErr w:type="spellEnd"/>
+        <w:t>i;</w:t>
+      </w:r>
+      <w:proofErr w:type="gramEnd"/>
+    </w:p>
+    <w:p>
+      <w:pPr>
+        <w:spacing w:after="0" w:line="240" w:lineRule="auto"/>
+        <w:rPr>
+          <w:rFonts w:ascii="Consolas" w:eastAsia="Times New Roman" w:hAnsi="Consolas" w:cs="Times New Roman"/>
+          <w:color w:val="273239"/>
+          <w:spacing w:val="2"/>
+          <w:sz w:val="24"/>
+          <w:szCs w:val="24"/>
+          <w:lang w:eastAsia="en-IN"/>
+        </w:rPr>
+      </w:pPr>
       <w:r>
         <w:rPr>
           <w:rFonts w:ascii="Courier New" w:eastAsia="Times New Roman" w:hAnsi="Courier New" w:cs="Courier New"/>
@@ -535,8 +550,45 @@
           <w:szCs w:val="20"/>
           <w:lang w:eastAsia="en-IN"/>
         </w:rPr>
-        <w:t xml:space="preserve"> /= 2;</w:t>
-      </w:r>
+        <w:t>    </w:t>
+      </w:r>
+      <w:proofErr w:type="spellStart"/>
+      <w:r>
+        <w:rPr>
+          <w:rFonts w:ascii="Courier New" w:eastAsia="Times New Roman" w:hAnsi="Courier New" w:cs="Courier New"/>
+          <w:color w:val="273239"/>
+          <w:spacing w:val="2"/>
+          <w:sz w:val="20"/>
+          <w:szCs w:val="20"/>
+          <w:lang w:eastAsia="en-IN"/>
+        </w:rPr>
+        <w:t>i</w:t>
+      </w:r>
+      <w:proofErr w:type="spellEnd"/>
+      <w:r>
+        <w:rPr>
+          <w:rFonts w:ascii="Courier New" w:eastAsia="Times New Roman" w:hAnsi="Courier New" w:cs="Courier New"/>
+          <w:color w:val="273239"/>
+          <w:spacing w:val="2"/>
+          <w:sz w:val="20"/>
+          <w:szCs w:val="20"/>
+          <w:lang w:eastAsia="en-IN"/>
+        </w:rPr>
+        <w:t xml:space="preserve"> /= </w:t>
+      </w:r>
+      <w:proofErr w:type="gramStart"/>
+      <w:r>
+        <w:rPr>
+          <w:rFonts w:ascii="Courier New" w:eastAsia="Times New Roman" w:hAnsi="Courier New" w:cs="Courier New"/>
+          <w:color w:val="273239"/>
+          <w:spacing w:val="2"/>
+          <w:sz w:val="20"/>
+          <w:szCs w:val="20"/>
+          <w:lang w:eastAsia="en-IN"/>
+        </w:rPr>
+        <w:t>2;</w:t>
+      </w:r>
+      <w:proofErr w:type="gramEnd"/>
     </w:p>
     <w:p>
       <w:pPr>
@@ -591,6 +643,7 @@
           <w:lang w:eastAsia="en-IN"/>
         </w:rPr>
       </w:pPr>
+      <w:proofErr w:type="gramStart"/>
       <w:r>
         <w:rPr>
           <w:rFonts w:ascii="Arial" w:eastAsia="Times New Roman" w:hAnsi="Arial" w:cs="Arial"/>
@@ -600,7 +653,19 @@
           <w:szCs w:val="26"/>
           <w:lang w:eastAsia="en-IN"/>
         </w:rPr>
-        <w:t>O(log</w:t>
+        <w:t>O(</w:t>
+      </w:r>
+      <w:proofErr w:type="gramEnd"/>
+      <w:r>
+        <w:rPr>
+          <w:rFonts w:ascii="Arial" w:eastAsia="Times New Roman" w:hAnsi="Arial" w:cs="Arial"/>
+          <w:color w:val="273239"/>
+          <w:spacing w:val="2"/>
+          <w:sz w:val="26"/>
+          <w:szCs w:val="26"/>
+          <w:lang w:eastAsia="en-IN"/>
+        </w:rPr>
+        <w:t>log</w:t>
       </w:r>
       <w:r>
         <w:rPr>
@@ -728,21 +793,9 @@
           <w:szCs w:val="20"/>
           <w:lang w:eastAsia="en-IN"/>
         </w:rPr>
-        <w:t>, j, k = 0;</w:t>
-      </w:r>
-    </w:p>
-    <w:p>
-      <w:pPr>
-        <w:spacing w:after="0" w:line="240" w:lineRule="auto"/>
-        <w:rPr>
-          <w:rFonts w:ascii="Consolas" w:eastAsia="Times New Roman" w:hAnsi="Consolas" w:cs="Times New Roman"/>
-          <w:color w:val="273239"/>
-          <w:spacing w:val="2"/>
-          <w:sz w:val="24"/>
-          <w:szCs w:val="24"/>
-          <w:lang w:eastAsia="en-IN"/>
-        </w:rPr>
-      </w:pPr>
+        <w:t xml:space="preserve">, j, k = </w:t>
+      </w:r>
+      <w:proofErr w:type="gramStart"/>
       <w:r>
         <w:rPr>
           <w:rFonts w:ascii="Courier New" w:eastAsia="Times New Roman" w:hAnsi="Courier New" w:cs="Courier New"/>
@@ -752,9 +805,13 @@
           <w:szCs w:val="20"/>
           <w:lang w:eastAsia="en-IN"/>
         </w:rPr>
-        <w:t>for</w:t>
-      </w:r>
-      <w:r>
+        <w:t>0;</w:t>
+      </w:r>
+      <w:proofErr w:type="gramEnd"/>
+    </w:p>
+    <w:p>
+      <w:pPr>
+        <w:spacing w:after="0" w:line="240" w:lineRule="auto"/>
         <w:rPr>
           <w:rFonts w:ascii="Consolas" w:eastAsia="Times New Roman" w:hAnsi="Consolas" w:cs="Times New Roman"/>
           <w:color w:val="273239"/>
@@ -763,8 +820,7 @@
           <w:szCs w:val="24"/>
           <w:lang w:eastAsia="en-IN"/>
         </w:rPr>
-        <w:t xml:space="preserve"> </w:t>
-      </w:r>
+      </w:pPr>
       <w:r>
         <w:rPr>
           <w:rFonts w:ascii="Courier New" w:eastAsia="Times New Roman" w:hAnsi="Courier New" w:cs="Courier New"/>
@@ -774,9 +830,19 @@
           <w:szCs w:val="20"/>
           <w:lang w:eastAsia="en-IN"/>
         </w:rPr>
-        <w:t>(</w:t>
-      </w:r>
-      <w:proofErr w:type="spellStart"/>
+        <w:t>for</w:t>
+      </w:r>
+      <w:r>
+        <w:rPr>
+          <w:rFonts w:ascii="Consolas" w:eastAsia="Times New Roman" w:hAnsi="Consolas" w:cs="Times New Roman"/>
+          <w:color w:val="273239"/>
+          <w:spacing w:val="2"/>
+          <w:sz w:val="24"/>
+          <w:szCs w:val="24"/>
+          <w:lang w:eastAsia="en-IN"/>
+        </w:rPr>
+        <w:t xml:space="preserve"> </w:t>
+      </w:r>
       <w:r>
         <w:rPr>
           <w:rFonts w:ascii="Courier New" w:eastAsia="Times New Roman" w:hAnsi="Courier New" w:cs="Courier New"/>
@@ -786,9 +852,9 @@
           <w:szCs w:val="20"/>
           <w:lang w:eastAsia="en-IN"/>
         </w:rPr>
-        <w:t>i</w:t>
-      </w:r>
-      <w:proofErr w:type="spellEnd"/>
+        <w:t>(</w:t>
+      </w:r>
+      <w:proofErr w:type="spellStart"/>
       <w:r>
         <w:rPr>
           <w:rFonts w:ascii="Courier New" w:eastAsia="Times New Roman" w:hAnsi="Courier New" w:cs="Courier New"/>
@@ -798,9 +864,9 @@
           <w:szCs w:val="20"/>
           <w:lang w:eastAsia="en-IN"/>
         </w:rPr>
-        <w:t xml:space="preserve"> = n / 2; </w:t>
-      </w:r>
-      <w:proofErr w:type="spellStart"/>
+        <w:t>i</w:t>
+      </w:r>
+      <w:proofErr w:type="spellEnd"/>
       <w:r>
         <w:rPr>
           <w:rFonts w:ascii="Courier New" w:eastAsia="Times New Roman" w:hAnsi="Courier New" w:cs="Courier New"/>
@@ -810,9 +876,9 @@
           <w:szCs w:val="20"/>
           <w:lang w:eastAsia="en-IN"/>
         </w:rPr>
-        <w:t>i</w:t>
-      </w:r>
-      <w:proofErr w:type="spellEnd"/>
+        <w:t xml:space="preserve"> = n / 2; </w:t>
+      </w:r>
+      <w:proofErr w:type="spellStart"/>
       <w:r>
         <w:rPr>
           <w:rFonts w:ascii="Courier New" w:eastAsia="Times New Roman" w:hAnsi="Courier New" w:cs="Courier New"/>
@@ -822,9 +888,9 @@
           <w:szCs w:val="20"/>
           <w:lang w:eastAsia="en-IN"/>
         </w:rPr>
-        <w:t xml:space="preserve"> &lt;= n; </w:t>
-      </w:r>
-      <w:proofErr w:type="spellStart"/>
+        <w:t>i</w:t>
+      </w:r>
+      <w:proofErr w:type="spellEnd"/>
       <w:r>
         <w:rPr>
           <w:rFonts w:ascii="Courier New" w:eastAsia="Times New Roman" w:hAnsi="Courier New" w:cs="Courier New"/>
@@ -834,9 +900,9 @@
           <w:szCs w:val="20"/>
           <w:lang w:eastAsia="en-IN"/>
         </w:rPr>
-        <w:t>i</w:t>
-      </w:r>
-      <w:proofErr w:type="spellEnd"/>
+        <w:t xml:space="preserve"> &lt;= n; </w:t>
+      </w:r>
+      <w:proofErr w:type="spellStart"/>
       <w:r>
         <w:rPr>
           <w:rFonts w:ascii="Courier New" w:eastAsia="Times New Roman" w:hAnsi="Courier New" w:cs="Courier New"/>
@@ -846,21 +912,9 @@
           <w:szCs w:val="20"/>
           <w:lang w:eastAsia="en-IN"/>
         </w:rPr>
-        <w:t>++) {</w:t>
-      </w:r>
-    </w:p>
-    <w:p>
-      <w:pPr>
-        <w:spacing w:after="0" w:line="240" w:lineRule="auto"/>
-        <w:rPr>
-          <w:rFonts w:ascii="Consolas" w:eastAsia="Times New Roman" w:hAnsi="Consolas" w:cs="Times New Roman"/>
-          <w:color w:val="273239"/>
-          <w:spacing w:val="2"/>
-          <w:sz w:val="24"/>
-          <w:szCs w:val="24"/>
-          <w:lang w:eastAsia="en-IN"/>
-        </w:rPr>
-      </w:pPr>
+        <w:t>i</w:t>
+      </w:r>
+      <w:proofErr w:type="spellEnd"/>
       <w:r>
         <w:rPr>
           <w:rFonts w:ascii="Courier New" w:eastAsia="Times New Roman" w:hAnsi="Courier New" w:cs="Courier New"/>
@@ -870,9 +924,12 @@
           <w:szCs w:val="20"/>
           <w:lang w:eastAsia="en-IN"/>
         </w:rPr>
-        <w:t>    for</w:t>
-      </w:r>
-      <w:r>
+        <w:t>++) {</w:t>
+      </w:r>
+    </w:p>
+    <w:p>
+      <w:pPr>
+        <w:spacing w:after="0" w:line="240" w:lineRule="auto"/>
         <w:rPr>
           <w:rFonts w:ascii="Consolas" w:eastAsia="Times New Roman" w:hAnsi="Consolas" w:cs="Times New Roman"/>
           <w:color w:val="273239"/>
@@ -881,8 +938,7 @@
           <w:szCs w:val="24"/>
           <w:lang w:eastAsia="en-IN"/>
         </w:rPr>
-        <w:t xml:space="preserve"> </w:t>
-      </w:r>
+      </w:pPr>
       <w:r>
         <w:rPr>
           <w:rFonts w:ascii="Courier New" w:eastAsia="Times New Roman" w:hAnsi="Courier New" w:cs="Courier New"/>
@@ -892,12 +948,9 @@
           <w:szCs w:val="20"/>
           <w:lang w:eastAsia="en-IN"/>
         </w:rPr>
-        <w:t>(j = 2; j &lt;= n; j = j * 2) {</w:t>
-      </w:r>
-    </w:p>
-    <w:p>
-      <w:pPr>
-        <w:spacing w:after="0" w:line="240" w:lineRule="auto"/>
+        <w:t>    for</w:t>
+      </w:r>
+      <w:r>
         <w:rPr>
           <w:rFonts w:ascii="Consolas" w:eastAsia="Times New Roman" w:hAnsi="Consolas" w:cs="Times New Roman"/>
           <w:color w:val="273239"/>
@@ -906,7 +959,8 @@
           <w:szCs w:val="24"/>
           <w:lang w:eastAsia="en-IN"/>
         </w:rPr>
-      </w:pPr>
+        <w:t xml:space="preserve"> </w:t>
+      </w:r>
       <w:r>
         <w:rPr>
           <w:rFonts w:ascii="Courier New" w:eastAsia="Times New Roman" w:hAnsi="Courier New" w:cs="Courier New"/>
@@ -916,8 +970,45 @@
           <w:szCs w:val="20"/>
           <w:lang w:eastAsia="en-IN"/>
         </w:rPr>
-        <w:t>        k = k + n / 2;</w:t>
-      </w:r>
+        <w:t>(j = 2; j &lt;= n; j = j * 2) {</w:t>
+      </w:r>
+    </w:p>
+    <w:p>
+      <w:pPr>
+        <w:spacing w:after="0" w:line="240" w:lineRule="auto"/>
+        <w:rPr>
+          <w:rFonts w:ascii="Consolas" w:eastAsia="Times New Roman" w:hAnsi="Consolas" w:cs="Times New Roman"/>
+          <w:color w:val="273239"/>
+          <w:spacing w:val="2"/>
+          <w:sz w:val="24"/>
+          <w:szCs w:val="24"/>
+          <w:lang w:eastAsia="en-IN"/>
+        </w:rPr>
+      </w:pPr>
+      <w:r>
+        <w:rPr>
+          <w:rFonts w:ascii="Courier New" w:eastAsia="Times New Roman" w:hAnsi="Courier New" w:cs="Courier New"/>
+          <w:color w:val="273239"/>
+          <w:spacing w:val="2"/>
+          <w:sz w:val="20"/>
+          <w:szCs w:val="20"/>
+          <w:lang w:eastAsia="en-IN"/>
+        </w:rPr>
+        <w:t xml:space="preserve">        k = k + n / </w:t>
+      </w:r>
+      <w:proofErr w:type="gramStart"/>
+      <w:r>
+        <w:rPr>
+          <w:rFonts w:ascii="Courier New" w:eastAsia="Times New Roman" w:hAnsi="Courier New" w:cs="Courier New"/>
+          <w:color w:val="273239"/>
+          <w:spacing w:val="2"/>
+          <w:sz w:val="20"/>
+          <w:szCs w:val="20"/>
+          <w:lang w:eastAsia="en-IN"/>
+        </w:rPr>
+        <w:t>2;</w:t>
+      </w:r>
+      <w:proofErr w:type="gramEnd"/>
     </w:p>
     <w:p>
       <w:pPr>
@@ -996,6 +1087,7 @@
           <w:lang w:eastAsia="en-IN"/>
         </w:rPr>
       </w:pPr>
+      <w:proofErr w:type="gramStart"/>
       <w:r>
         <w:rPr>
           <w:rFonts w:ascii="Arial" w:eastAsia="Times New Roman" w:hAnsi="Arial" w:cs="Arial"/>
@@ -1005,7 +1097,19 @@
           <w:szCs w:val="26"/>
           <w:lang w:eastAsia="en-IN"/>
         </w:rPr>
-        <w:t>O(n log n)</w:t>
+        <w:t>O(</w:t>
+      </w:r>
+      <w:proofErr w:type="gramEnd"/>
+      <w:r>
+        <w:rPr>
+          <w:rFonts w:ascii="Arial" w:eastAsia="Times New Roman" w:hAnsi="Arial" w:cs="Arial"/>
+          <w:color w:val="273239"/>
+          <w:spacing w:val="2"/>
+          <w:sz w:val="26"/>
+          <w:szCs w:val="26"/>
+          <w:lang w:eastAsia="en-IN"/>
+        </w:rPr>
+        <w:t>n log n)</w:t>
       </w:r>
     </w:p>
     <w:p>
@@ -1147,7 +1251,19 @@
           <w:szCs w:val="24"/>
           <w:lang w:eastAsia="en-IN"/>
         </w:rPr>
-        <w:t xml:space="preserve"> T(n) = </w:t>
+        <w:t xml:space="preserve"> T(n) </w:t>
+      </w:r>
+      <w:proofErr w:type="gramStart"/>
+      <w:r>
+        <w:rPr>
+          <w:rFonts w:ascii="Consolas" w:eastAsia="Times New Roman" w:hAnsi="Consolas" w:cs="Courier New"/>
+          <w:color w:val="273239"/>
+          <w:spacing w:val="2"/>
+          <w:sz w:val="24"/>
+          <w:szCs w:val="24"/>
+          <w:lang w:eastAsia="en-IN"/>
+        </w:rPr>
+        <w:t xml:space="preserve">= </w:t>
       </w:r>
       <w:r>
         <w:rPr>
@@ -1169,7 +1285,19 @@
           <w:szCs w:val="24"/>
           <w:lang w:eastAsia="en-IN"/>
         </w:rPr>
-        <w:t>{ 2T(n-1) - 1, if n&gt;0,</w:t>
+        <w:t>{</w:t>
+      </w:r>
+      <w:proofErr w:type="gramEnd"/>
+      <w:r>
+        <w:rPr>
+          <w:rFonts w:ascii="Consolas" w:eastAsia="Times New Roman" w:hAnsi="Consolas" w:cs="Courier New"/>
+          <w:color w:val="273239"/>
+          <w:spacing w:val="2"/>
+          <w:sz w:val="24"/>
+          <w:szCs w:val="24"/>
+          <w:lang w:eastAsia="en-IN"/>
+        </w:rPr>
+        <w:t xml:space="preserve"> 2T(n-1) - 1, if n&gt;0,</w:t>
       </w:r>
     </w:p>
     <w:p>
@@ -1215,16 +1343,29 @@
         <w:tab/>
         <w:t xml:space="preserve">  </w:t>
       </w:r>
-      <w:r>
-        <w:rPr>
-          <w:rFonts w:ascii="Consolas" w:eastAsia="Times New Roman" w:hAnsi="Consolas" w:cs="Courier New"/>
-          <w:color w:val="273239"/>
-          <w:spacing w:val="2"/>
-          <w:sz w:val="24"/>
-          <w:szCs w:val="24"/>
-          <w:lang w:eastAsia="en-IN"/>
-        </w:rPr>
-        <w:t>{ 1, otherwise</w:t>
+      <w:proofErr w:type="gramStart"/>
+      <w:r>
+        <w:rPr>
+          <w:rFonts w:ascii="Consolas" w:eastAsia="Times New Roman" w:hAnsi="Consolas" w:cs="Courier New"/>
+          <w:color w:val="273239"/>
+          <w:spacing w:val="2"/>
+          <w:sz w:val="24"/>
+          <w:szCs w:val="24"/>
+          <w:lang w:eastAsia="en-IN"/>
+        </w:rPr>
+        <w:t>{ 1</w:t>
+      </w:r>
+      <w:proofErr w:type="gramEnd"/>
+      <w:r>
+        <w:rPr>
+          <w:rFonts w:ascii="Consolas" w:eastAsia="Times New Roman" w:hAnsi="Consolas" w:cs="Courier New"/>
+          <w:color w:val="273239"/>
+          <w:spacing w:val="2"/>
+          <w:sz w:val="24"/>
+          <w:szCs w:val="24"/>
+          <w:lang w:eastAsia="en-IN"/>
+        </w:rPr>
+        <w:t>, otherwise</w:t>
       </w:r>
     </w:p>
     <w:p>
@@ -2445,7 +2586,19 @@
           <w:szCs w:val="24"/>
           <w:lang w:eastAsia="en-IN"/>
         </w:rPr>
-        <w:t xml:space="preserve"> + ...... +  2</w:t>
+        <w:t xml:space="preserve"> + ...... </w:t>
+      </w:r>
+      <w:proofErr w:type="gramStart"/>
+      <w:r>
+        <w:rPr>
+          <w:rFonts w:ascii="Consolas" w:eastAsia="Times New Roman" w:hAnsi="Consolas" w:cs="Courier New"/>
+          <w:color w:val="273239"/>
+          <w:spacing w:val="2"/>
+          <w:sz w:val="24"/>
+          <w:szCs w:val="24"/>
+          <w:lang w:eastAsia="en-IN"/>
+        </w:rPr>
+        <w:t>+  2</w:t>
       </w:r>
       <w:r>
         <w:rPr>
@@ -2460,6 +2613,7 @@
         </w:rPr>
         <w:t>0</w:t>
       </w:r>
+      <w:proofErr w:type="gramEnd"/>
       <w:r>
         <w:rPr>
           <w:rFonts w:ascii="Consolas" w:eastAsia="Times New Roman" w:hAnsi="Consolas" w:cs="Courier New"/>
@@ -2579,7 +2733,31 @@
           <w:szCs w:val="24"/>
           <w:lang w:eastAsia="en-IN"/>
         </w:rPr>
-        <w:t xml:space="preserve">Time Complexity is O(1). Note that while </w:t>
+        <w:t xml:space="preserve">Time Complexity is </w:t>
+      </w:r>
+      <w:proofErr w:type="gramStart"/>
+      <w:r>
+        <w:rPr>
+          <w:rFonts w:ascii="Consolas" w:eastAsia="Times New Roman" w:hAnsi="Consolas" w:cs="Courier New"/>
+          <w:color w:val="273239"/>
+          <w:spacing w:val="2"/>
+          <w:sz w:val="24"/>
+          <w:szCs w:val="24"/>
+          <w:lang w:eastAsia="en-IN"/>
+        </w:rPr>
+        <w:t>O(</w:t>
+      </w:r>
+      <w:proofErr w:type="gramEnd"/>
+      <w:r>
+        <w:rPr>
+          <w:rFonts w:ascii="Consolas" w:eastAsia="Times New Roman" w:hAnsi="Consolas" w:cs="Courier New"/>
+          <w:color w:val="273239"/>
+          <w:spacing w:val="2"/>
+          <w:sz w:val="24"/>
+          <w:szCs w:val="24"/>
+          <w:lang w:eastAsia="en-IN"/>
+        </w:rPr>
+        <w:t xml:space="preserve">1). Note that while </w:t>
       </w:r>
     </w:p>
     <w:p>
@@ -2937,6 +3115,7 @@
         </w:rPr>
         <w:t xml:space="preserve"> </w:t>
       </w:r>
+      <w:proofErr w:type="gramStart"/>
       <w:r>
         <w:rPr>
           <w:rFonts w:ascii="Courier New" w:eastAsia="Times New Roman" w:hAnsi="Courier New" w:cs="Courier New"/>
@@ -2946,19 +3125,9 @@
           <w:szCs w:val="20"/>
           <w:lang w:eastAsia="en-IN"/>
         </w:rPr>
-        <w:t>function(int</w:t>
-      </w:r>
-      <w:r>
-        <w:rPr>
-          <w:rFonts w:ascii="Consolas" w:eastAsia="Times New Roman" w:hAnsi="Consolas" w:cs="Times New Roman"/>
-          <w:color w:val="273239"/>
-          <w:spacing w:val="2"/>
-          <w:sz w:val="24"/>
-          <w:szCs w:val="24"/>
-          <w:lang w:eastAsia="en-IN"/>
-        </w:rPr>
-        <w:t xml:space="preserve"> </w:t>
-      </w:r>
+        <w:t>function(</w:t>
+      </w:r>
+      <w:proofErr w:type="gramEnd"/>
       <w:r>
         <w:rPr>
           <w:rFonts w:ascii="Courier New" w:eastAsia="Times New Roman" w:hAnsi="Courier New" w:cs="Courier New"/>
@@ -2968,12 +3137,9 @@
           <w:szCs w:val="20"/>
           <w:lang w:eastAsia="en-IN"/>
         </w:rPr>
-        <w:t>n)</w:t>
-      </w:r>
-    </w:p>
-    <w:p>
-      <w:pPr>
-        <w:spacing w:after="0" w:line="240" w:lineRule="auto"/>
+        <w:t>int</w:t>
+      </w:r>
+      <w:r>
         <w:rPr>
           <w:rFonts w:ascii="Consolas" w:eastAsia="Times New Roman" w:hAnsi="Consolas" w:cs="Times New Roman"/>
           <w:color w:val="273239"/>
@@ -2982,7 +3148,8 @@
           <w:szCs w:val="24"/>
           <w:lang w:eastAsia="en-IN"/>
         </w:rPr>
-      </w:pPr>
+        <w:t xml:space="preserve"> </w:t>
+      </w:r>
       <w:r>
         <w:rPr>
           <w:rFonts w:ascii="Courier New" w:eastAsia="Times New Roman" w:hAnsi="Courier New" w:cs="Courier New"/>
@@ -2992,7 +3159,7 @@
           <w:szCs w:val="20"/>
           <w:lang w:eastAsia="en-IN"/>
         </w:rPr>
-        <w:t>{</w:t>
+        <w:t>n)</w:t>
       </w:r>
     </w:p>
     <w:p>
@@ -3016,9 +3183,12 @@
           <w:szCs w:val="20"/>
           <w:lang w:eastAsia="en-IN"/>
         </w:rPr>
-        <w:t>    int</w:t>
-      </w:r>
-      <w:r>
+        <w:t>{</w:t>
+      </w:r>
+    </w:p>
+    <w:p>
+      <w:pPr>
+        <w:spacing w:after="0" w:line="240" w:lineRule="auto"/>
         <w:rPr>
           <w:rFonts w:ascii="Consolas" w:eastAsia="Times New Roman" w:hAnsi="Consolas" w:cs="Times New Roman"/>
           <w:color w:val="273239"/>
@@ -3027,9 +3197,7 @@
           <w:szCs w:val="24"/>
           <w:lang w:eastAsia="en-IN"/>
         </w:rPr>
-        <w:t xml:space="preserve"> </w:t>
-      </w:r>
-      <w:proofErr w:type="spellStart"/>
+      </w:pPr>
       <w:r>
         <w:rPr>
           <w:rFonts w:ascii="Courier New" w:eastAsia="Times New Roman" w:hAnsi="Courier New" w:cs="Courier New"/>
@@ -3039,9 +3207,20 @@
           <w:szCs w:val="20"/>
           <w:lang w:eastAsia="en-IN"/>
         </w:rPr>
-        <w:t>i</w:t>
-      </w:r>
-      <w:proofErr w:type="spellEnd"/>
+        <w:t>    int</w:t>
+      </w:r>
+      <w:r>
+        <w:rPr>
+          <w:rFonts w:ascii="Consolas" w:eastAsia="Times New Roman" w:hAnsi="Consolas" w:cs="Times New Roman"/>
+          <w:color w:val="273239"/>
+          <w:spacing w:val="2"/>
+          <w:sz w:val="24"/>
+          <w:szCs w:val="24"/>
+          <w:lang w:eastAsia="en-IN"/>
+        </w:rPr>
+        <w:t xml:space="preserve"> </w:t>
+      </w:r>
+      <w:proofErr w:type="spellStart"/>
       <w:r>
         <w:rPr>
           <w:rFonts w:ascii="Courier New" w:eastAsia="Times New Roman" w:hAnsi="Courier New" w:cs="Courier New"/>
@@ -3051,21 +3230,9 @@
           <w:szCs w:val="20"/>
           <w:lang w:eastAsia="en-IN"/>
         </w:rPr>
-        <w:t xml:space="preserve"> = 1, s =1;</w:t>
-      </w:r>
-    </w:p>
-    <w:p>
-      <w:pPr>
-        <w:spacing w:after="0" w:line="240" w:lineRule="auto"/>
-        <w:rPr>
-          <w:rFonts w:ascii="Consolas" w:eastAsia="Times New Roman" w:hAnsi="Consolas" w:cs="Times New Roman"/>
-          <w:color w:val="273239"/>
-          <w:spacing w:val="2"/>
-          <w:sz w:val="24"/>
-          <w:szCs w:val="24"/>
-          <w:lang w:eastAsia="en-IN"/>
-        </w:rPr>
-      </w:pPr>
+        <w:t>i</w:t>
+      </w:r>
+      <w:proofErr w:type="spellEnd"/>
       <w:r>
         <w:rPr>
           <w:rFonts w:ascii="Courier New" w:eastAsia="Times New Roman" w:hAnsi="Courier New" w:cs="Courier New"/>
@@ -3075,19 +3242,9 @@
           <w:szCs w:val="20"/>
           <w:lang w:eastAsia="en-IN"/>
         </w:rPr>
-        <w:t>    while</w:t>
-      </w:r>
-      <w:r>
-        <w:rPr>
-          <w:rFonts w:ascii="Consolas" w:eastAsia="Times New Roman" w:hAnsi="Consolas" w:cs="Times New Roman"/>
-          <w:color w:val="273239"/>
-          <w:spacing w:val="2"/>
-          <w:sz w:val="24"/>
-          <w:szCs w:val="24"/>
-          <w:lang w:eastAsia="en-IN"/>
-        </w:rPr>
-        <w:t xml:space="preserve"> </w:t>
-      </w:r>
+        <w:t xml:space="preserve"> = 1, s =</w:t>
+      </w:r>
+      <w:proofErr w:type="gramStart"/>
       <w:r>
         <w:rPr>
           <w:rFonts w:ascii="Courier New" w:eastAsia="Times New Roman" w:hAnsi="Courier New" w:cs="Courier New"/>
@@ -3097,8 +3254,9 @@
           <w:szCs w:val="20"/>
           <w:lang w:eastAsia="en-IN"/>
         </w:rPr>
-        <w:t>(s &lt;= n)</w:t>
-      </w:r>
+        <w:t>1;</w:t>
+      </w:r>
+      <w:proofErr w:type="gramEnd"/>
     </w:p>
     <w:p>
       <w:pPr>
@@ -3121,12 +3279,9 @@
           <w:szCs w:val="20"/>
           <w:lang w:eastAsia="en-IN"/>
         </w:rPr>
-        <w:t>    {</w:t>
-      </w:r>
-    </w:p>
-    <w:p>
-      <w:pPr>
-        <w:spacing w:after="0" w:line="240" w:lineRule="auto"/>
+        <w:t>    while</w:t>
+      </w:r>
+      <w:r>
         <w:rPr>
           <w:rFonts w:ascii="Consolas" w:eastAsia="Times New Roman" w:hAnsi="Consolas" w:cs="Times New Roman"/>
           <w:color w:val="273239"/>
@@ -3135,7 +3290,8 @@
           <w:szCs w:val="24"/>
           <w:lang w:eastAsia="en-IN"/>
         </w:rPr>
-      </w:pPr>
+        <w:t xml:space="preserve"> </w:t>
+      </w:r>
       <w:r>
         <w:rPr>
           <w:rFonts w:ascii="Courier New" w:eastAsia="Times New Roman" w:hAnsi="Courier New" w:cs="Courier New"/>
@@ -3145,9 +3301,21 @@
           <w:szCs w:val="20"/>
           <w:lang w:eastAsia="en-IN"/>
         </w:rPr>
-        <w:t>        </w:t>
-      </w:r>
-      <w:proofErr w:type="spellStart"/>
+        <w:t>(s &lt;= n)</w:t>
+      </w:r>
+    </w:p>
+    <w:p>
+      <w:pPr>
+        <w:spacing w:after="0" w:line="240" w:lineRule="auto"/>
+        <w:rPr>
+          <w:rFonts w:ascii="Consolas" w:eastAsia="Times New Roman" w:hAnsi="Consolas" w:cs="Times New Roman"/>
+          <w:color w:val="273239"/>
+          <w:spacing w:val="2"/>
+          <w:sz w:val="24"/>
+          <w:szCs w:val="24"/>
+          <w:lang w:eastAsia="en-IN"/>
+        </w:rPr>
+      </w:pPr>
       <w:r>
         <w:rPr>
           <w:rFonts w:ascii="Courier New" w:eastAsia="Times New Roman" w:hAnsi="Courier New" w:cs="Courier New"/>
@@ -3157,9 +3325,21 @@
           <w:szCs w:val="20"/>
           <w:lang w:eastAsia="en-IN"/>
         </w:rPr>
-        <w:t>i</w:t>
-      </w:r>
-      <w:proofErr w:type="spellEnd"/>
+        <w:t>    {</w:t>
+      </w:r>
+    </w:p>
+    <w:p>
+      <w:pPr>
+        <w:spacing w:after="0" w:line="240" w:lineRule="auto"/>
+        <w:rPr>
+          <w:rFonts w:ascii="Consolas" w:eastAsia="Times New Roman" w:hAnsi="Consolas" w:cs="Times New Roman"/>
+          <w:color w:val="273239"/>
+          <w:spacing w:val="2"/>
+          <w:sz w:val="24"/>
+          <w:szCs w:val="24"/>
+          <w:lang w:eastAsia="en-IN"/>
+        </w:rPr>
+      </w:pPr>
       <w:r>
         <w:rPr>
           <w:rFonts w:ascii="Courier New" w:eastAsia="Times New Roman" w:hAnsi="Courier New" w:cs="Courier New"/>
@@ -3169,21 +3349,9 @@
           <w:szCs w:val="20"/>
           <w:lang w:eastAsia="en-IN"/>
         </w:rPr>
-        <w:t>++;</w:t>
-      </w:r>
-    </w:p>
-    <w:p>
-      <w:pPr>
-        <w:spacing w:after="0" w:line="240" w:lineRule="auto"/>
-        <w:rPr>
-          <w:rFonts w:ascii="Consolas" w:eastAsia="Times New Roman" w:hAnsi="Consolas" w:cs="Times New Roman"/>
-          <w:color w:val="273239"/>
-          <w:spacing w:val="2"/>
-          <w:sz w:val="24"/>
-          <w:szCs w:val="24"/>
-          <w:lang w:eastAsia="en-IN"/>
-        </w:rPr>
-      </w:pPr>
+        <w:t>        </w:t>
+      </w:r>
+      <w:proofErr w:type="spellStart"/>
       <w:r>
         <w:rPr>
           <w:rFonts w:ascii="Courier New" w:eastAsia="Times New Roman" w:hAnsi="Courier New" w:cs="Courier New"/>
@@ -3193,9 +3361,9 @@
           <w:szCs w:val="20"/>
           <w:lang w:eastAsia="en-IN"/>
         </w:rPr>
-        <w:t xml:space="preserve">        s += </w:t>
-      </w:r>
-      <w:proofErr w:type="spellStart"/>
+        <w:t>i</w:t>
+      </w:r>
+      <w:proofErr w:type="spellEnd"/>
       <w:r>
         <w:rPr>
           <w:rFonts w:ascii="Courier New" w:eastAsia="Times New Roman" w:hAnsi="Courier New" w:cs="Courier New"/>
@@ -3205,9 +3373,9 @@
           <w:szCs w:val="20"/>
           <w:lang w:eastAsia="en-IN"/>
         </w:rPr>
-        <w:t>i</w:t>
-      </w:r>
-      <w:proofErr w:type="spellEnd"/>
+        <w:t>+</w:t>
+      </w:r>
+      <w:proofErr w:type="gramStart"/>
       <w:r>
         <w:rPr>
           <w:rFonts w:ascii="Courier New" w:eastAsia="Times New Roman" w:hAnsi="Courier New" w:cs="Courier New"/>
@@ -3217,8 +3385,9 @@
           <w:szCs w:val="20"/>
           <w:lang w:eastAsia="en-IN"/>
         </w:rPr>
-        <w:t>;</w:t>
-      </w:r>
+        <w:t>+;</w:t>
+      </w:r>
+      <w:proofErr w:type="gramEnd"/>
     </w:p>
     <w:p>
       <w:pPr>
@@ -3241,9 +3410,10 @@
           <w:szCs w:val="20"/>
           <w:lang w:eastAsia="en-IN"/>
         </w:rPr>
-        <w:t>        </w:t>
+        <w:t xml:space="preserve">        s += </w:t>
       </w:r>
       <w:proofErr w:type="spellStart"/>
+      <w:proofErr w:type="gramStart"/>
       <w:r>
         <w:rPr>
           <w:rFonts w:ascii="Courier New" w:eastAsia="Times New Roman" w:hAnsi="Courier New" w:cs="Courier New"/>
@@ -3253,7 +3423,7 @@
           <w:szCs w:val="20"/>
           <w:lang w:eastAsia="en-IN"/>
         </w:rPr>
-        <w:t>printf</w:t>
+        <w:t>i</w:t>
       </w:r>
       <w:proofErr w:type="spellEnd"/>
       <w:r>
@@ -3265,7 +3435,69 @@
           <w:szCs w:val="20"/>
           <w:lang w:eastAsia="en-IN"/>
         </w:rPr>
-        <w:t>("*");</w:t>
+        <w:t>;</w:t>
+      </w:r>
+      <w:proofErr w:type="gramEnd"/>
+    </w:p>
+    <w:p>
+      <w:pPr>
+        <w:spacing w:after="0" w:line="240" w:lineRule="auto"/>
+        <w:rPr>
+          <w:rFonts w:ascii="Consolas" w:eastAsia="Times New Roman" w:hAnsi="Consolas" w:cs="Times New Roman"/>
+          <w:color w:val="273239"/>
+          <w:spacing w:val="2"/>
+          <w:sz w:val="24"/>
+          <w:szCs w:val="24"/>
+          <w:lang w:eastAsia="en-IN"/>
+        </w:rPr>
+      </w:pPr>
+      <w:r>
+        <w:rPr>
+          <w:rFonts w:ascii="Courier New" w:eastAsia="Times New Roman" w:hAnsi="Courier New" w:cs="Courier New"/>
+          <w:color w:val="273239"/>
+          <w:spacing w:val="2"/>
+          <w:sz w:val="20"/>
+          <w:szCs w:val="20"/>
+          <w:lang w:eastAsia="en-IN"/>
+        </w:rPr>
+        <w:t>        </w:t>
+      </w:r>
+      <w:proofErr w:type="spellStart"/>
+      <w:proofErr w:type="gramStart"/>
+      <w:r>
+        <w:rPr>
+          <w:rFonts w:ascii="Courier New" w:eastAsia="Times New Roman" w:hAnsi="Courier New" w:cs="Courier New"/>
+          <w:color w:val="273239"/>
+          <w:spacing w:val="2"/>
+          <w:sz w:val="20"/>
+          <w:szCs w:val="20"/>
+          <w:lang w:eastAsia="en-IN"/>
+        </w:rPr>
+        <w:t>printf</w:t>
+      </w:r>
+      <w:proofErr w:type="spellEnd"/>
+      <w:r>
+        <w:rPr>
+          <w:rFonts w:ascii="Courier New" w:eastAsia="Times New Roman" w:hAnsi="Courier New" w:cs="Courier New"/>
+          <w:color w:val="273239"/>
+          <w:spacing w:val="2"/>
+          <w:sz w:val="20"/>
+          <w:szCs w:val="20"/>
+          <w:lang w:eastAsia="en-IN"/>
+        </w:rPr>
+        <w:t>(</w:t>
+      </w:r>
+      <w:proofErr w:type="gramEnd"/>
+      <w:r>
+        <w:rPr>
+          <w:rFonts w:ascii="Courier New" w:eastAsia="Times New Roman" w:hAnsi="Courier New" w:cs="Courier New"/>
+          <w:color w:val="273239"/>
+          <w:spacing w:val="2"/>
+          <w:sz w:val="20"/>
+          <w:szCs w:val="20"/>
+          <w:lang w:eastAsia="en-IN"/>
+        </w:rPr>
+        <w:t>"*");</w:t>
       </w:r>
     </w:p>
     <w:p>
@@ -3580,7 +3812,31 @@
           <w:szCs w:val="26"/>
           <w:shd w:val="clear" w:color="auto" w:fill="FFFFFF"/>
         </w:rPr>
-        <w:t>’ positive integers. If k is total number of iterations taken by the program, then while loop terminates if: 1 + 2 + 3 ….+ k = [k(k+1)/2] &gt; n So k = O(√n).</w:t>
+        <w:t xml:space="preserve">’ positive integers. If k is total number of iterations taken by the program, then while loop terminates if: 1 + 2 + 3 </w:t>
+      </w:r>
+      <w:proofErr w:type="gramStart"/>
+      <w:r>
+        <w:rPr>
+          <w:rFonts w:ascii="Arial" w:hAnsi="Arial" w:cs="Arial"/>
+          <w:color w:val="273239"/>
+          <w:spacing w:val="2"/>
+          <w:sz w:val="26"/>
+          <w:szCs w:val="26"/>
+          <w:shd w:val="clear" w:color="auto" w:fill="FFFFFF"/>
+        </w:rPr>
+        <w:t>….+</w:t>
+      </w:r>
+      <w:proofErr w:type="gramEnd"/>
+      <w:r>
+        <w:rPr>
+          <w:rFonts w:ascii="Arial" w:hAnsi="Arial" w:cs="Arial"/>
+          <w:color w:val="273239"/>
+          <w:spacing w:val="2"/>
+          <w:sz w:val="26"/>
+          <w:szCs w:val="26"/>
+          <w:shd w:val="clear" w:color="auto" w:fill="FFFFFF"/>
+        </w:rPr>
+        <w:t xml:space="preserve"> k = [k(k+1)/2] &gt; n So k = O(√n).</w:t>
       </w:r>
       <w:r>
         <w:rPr>
@@ -3828,6 +4084,7 @@
         </w:rPr>
         <w:t xml:space="preserve">Best Case </w:t>
       </w:r>
+      <w:proofErr w:type="gramStart"/>
       <w:r>
         <w:rPr>
           <w:rFonts w:ascii="Consolas" w:eastAsia="Times New Roman" w:hAnsi="Consolas" w:cs="Courier New"/>
@@ -3848,7 +4105,19 @@
           <w:szCs w:val="24"/>
           <w:lang w:eastAsia="en-IN"/>
         </w:rPr>
-        <w:t>: O(1)</w:t>
+        <w:t>:</w:t>
+      </w:r>
+      <w:proofErr w:type="gramEnd"/>
+      <w:r>
+        <w:rPr>
+          <w:rFonts w:ascii="Consolas" w:eastAsia="Times New Roman" w:hAnsi="Consolas" w:cs="Courier New"/>
+          <w:color w:val="273239"/>
+          <w:spacing w:val="2"/>
+          <w:sz w:val="24"/>
+          <w:szCs w:val="24"/>
+          <w:lang w:eastAsia="en-IN"/>
+        </w:rPr>
+        <w:t xml:space="preserve"> O(1)</w:t>
       </w:r>
     </w:p>
     <w:p>
@@ -3891,7 +4160,31 @@
           <w:szCs w:val="24"/>
           <w:lang w:eastAsia="en-IN"/>
         </w:rPr>
-        <w:t>Average &amp; Worst Case : O(n)</w:t>
+        <w:t xml:space="preserve">Average &amp; Worst </w:t>
+      </w:r>
+      <w:proofErr w:type="gramStart"/>
+      <w:r>
+        <w:rPr>
+          <w:rFonts w:ascii="Consolas" w:eastAsia="Times New Roman" w:hAnsi="Consolas" w:cs="Courier New"/>
+          <w:color w:val="273239"/>
+          <w:spacing w:val="2"/>
+          <w:sz w:val="24"/>
+          <w:szCs w:val="24"/>
+          <w:lang w:eastAsia="en-IN"/>
+        </w:rPr>
+        <w:t>Case :</w:t>
+      </w:r>
+      <w:proofErr w:type="gramEnd"/>
+      <w:r>
+        <w:rPr>
+          <w:rFonts w:ascii="Consolas" w:eastAsia="Times New Roman" w:hAnsi="Consolas" w:cs="Courier New"/>
+          <w:color w:val="273239"/>
+          <w:spacing w:val="2"/>
+          <w:sz w:val="24"/>
+          <w:szCs w:val="24"/>
+          <w:lang w:eastAsia="en-IN"/>
+        </w:rPr>
+        <w:t xml:space="preserve"> O(n)</w:t>
       </w:r>
     </w:p>
     <w:p>
@@ -4052,7 +4345,31 @@
           <w:szCs w:val="24"/>
           <w:lang w:eastAsia="en-IN"/>
         </w:rPr>
-        <w:t>Best &amp; Worst Case Time Complexity : O(n log n)</w:t>
+        <w:t xml:space="preserve">Best &amp; Worst Case Time </w:t>
+      </w:r>
+      <w:proofErr w:type="gramStart"/>
+      <w:r>
+        <w:rPr>
+          <w:rFonts w:ascii="Consolas" w:eastAsia="Times New Roman" w:hAnsi="Consolas" w:cs="Courier New"/>
+          <w:color w:val="273239"/>
+          <w:spacing w:val="2"/>
+          <w:sz w:val="24"/>
+          <w:szCs w:val="24"/>
+          <w:lang w:eastAsia="en-IN"/>
+        </w:rPr>
+        <w:t>Complexity :</w:t>
+      </w:r>
+      <w:proofErr w:type="gramEnd"/>
+      <w:r>
+        <w:rPr>
+          <w:rFonts w:ascii="Consolas" w:eastAsia="Times New Roman" w:hAnsi="Consolas" w:cs="Courier New"/>
+          <w:color w:val="273239"/>
+          <w:spacing w:val="2"/>
+          <w:sz w:val="24"/>
+          <w:szCs w:val="24"/>
+          <w:lang w:eastAsia="en-IN"/>
+        </w:rPr>
+        <w:t xml:space="preserve"> O(n log n)</w:t>
       </w:r>
     </w:p>
     <w:p>
@@ -4235,53 +4552,2758 @@
           <w:szCs w:val="26"/>
           <w:shd w:val="clear" w:color="auto" w:fill="FFFFFF"/>
         </w:rPr>
-        <w:t xml:space="preserve">Quick Sort (where pivot is chosen as a corner element), the worst occurs when the input array is already </w:t>
-      </w:r>
-      <w:r>
-        <w:rPr>
-          <w:rFonts w:ascii="Arial" w:hAnsi="Arial" w:cs="Arial"/>
-          <w:color w:val="273239"/>
-          <w:spacing w:val="2"/>
-          <w:sz w:val="26"/>
-          <w:szCs w:val="26"/>
-          <w:shd w:val="clear" w:color="auto" w:fill="FFFFFF"/>
-        </w:rPr>
-        <w:t>sorted,</w:t>
-      </w:r>
-      <w:r>
-        <w:rPr>
-          <w:rFonts w:ascii="Arial" w:hAnsi="Arial" w:cs="Arial"/>
-          <w:color w:val="273239"/>
-          <w:spacing w:val="2"/>
-          <w:sz w:val="26"/>
-          <w:szCs w:val="26"/>
-          <w:shd w:val="clear" w:color="auto" w:fill="FFFFFF"/>
-        </w:rPr>
-        <w:t xml:space="preserve"> and the best occurs when the pivot elements always divide the array into two halves. For insertion sort, the worst case occurs when the array is reverse </w:t>
-      </w:r>
-      <w:r>
-        <w:rPr>
-          <w:rFonts w:ascii="Arial" w:hAnsi="Arial" w:cs="Arial"/>
-          <w:color w:val="273239"/>
-          <w:spacing w:val="2"/>
-          <w:sz w:val="26"/>
-          <w:szCs w:val="26"/>
-          <w:shd w:val="clear" w:color="auto" w:fill="FFFFFF"/>
-        </w:rPr>
-        <w:t>sorted,</w:t>
-      </w:r>
-      <w:r>
-        <w:rPr>
-          <w:rFonts w:ascii="Arial" w:hAnsi="Arial" w:cs="Arial"/>
-          <w:color w:val="273239"/>
-          <w:spacing w:val="2"/>
-          <w:sz w:val="26"/>
-          <w:szCs w:val="26"/>
-          <w:shd w:val="clear" w:color="auto" w:fill="FFFFFF"/>
-        </w:rPr>
-        <w:t xml:space="preserve"> and the best case occurs when the array is sorted in the same order as output.</w:t>
-      </w:r>
-    </w:p>
+        <w:t>Quick Sort (where pivot is chosen as a corner element), the worst occurs when the input array is already sorted, and the best occurs when the pivot elements always divide the array into two halves. For insertion sort, the worst case occurs when the array is reverse sorted, and the best case occurs when the array is sorted in the same order as output.</w:t>
+      </w:r>
+    </w:p>
+    <w:p>
+      <w:pPr>
+        <w:rPr>
+          <w:sz w:val="24"/>
+          <w:szCs w:val="24"/>
+          <w:lang w:val="en-US"/>
+        </w:rPr>
+      </w:pPr>
+    </w:p>
+    <w:p>
+      <w:pPr>
+        <w:rPr>
+          <w:sz w:val="24"/>
+          <w:szCs w:val="24"/>
+          <w:lang w:val="en-US"/>
+        </w:rPr>
+      </w:pPr>
+    </w:p>
+    <w:p>
+      <w:pPr>
+        <w:rPr>
+          <w:sz w:val="24"/>
+          <w:szCs w:val="24"/>
+          <w:lang w:val="en-US"/>
+        </w:rPr>
+      </w:pPr>
+    </w:p>
+    <w:p>
+      <w:pPr>
+        <w:rPr>
+          <w:sz w:val="24"/>
+          <w:szCs w:val="24"/>
+          <w:lang w:val="en-US"/>
+        </w:rPr>
+      </w:pPr>
+    </w:p>
+    <w:tbl>
+      <w:tblPr>
+        <w:tblW w:w="0" w:type="auto"/>
+        <w:shd w:val="clear" w:color="auto" w:fill="FFFFFF"/>
+        <w:tblCellMar>
+          <w:left w:w="0" w:type="dxa"/>
+          <w:right w:w="0" w:type="dxa"/>
+        </w:tblCellMar>
+        <w:tblLook w:val="04A0" w:firstRow="1" w:lastRow="0" w:firstColumn="1" w:lastColumn="0" w:noHBand="0" w:noVBand="1"/>
+      </w:tblPr>
+      <w:tblGrid>
+        <w:gridCol w:w="1885"/>
+        <w:gridCol w:w="1524"/>
+        <w:gridCol w:w="1476"/>
+        <w:gridCol w:w="1531"/>
+        <w:gridCol w:w="380"/>
+      </w:tblGrid>
+      <w:tr>
+        <w:trPr>
+          <w:tblHeader/>
+        </w:trPr>
+        <w:tc>
+          <w:tcPr>
+            <w:tcW w:w="0" w:type="auto"/>
+            <w:tcBorders>
+              <w:top w:val="nil"/>
+              <w:left w:val="nil"/>
+              <w:bottom w:val="nil"/>
+              <w:right w:val="nil"/>
+            </w:tcBorders>
+            <w:shd w:val="clear" w:color="auto" w:fill="FFFFFF"/>
+            <w:tcMar>
+              <w:top w:w="150" w:type="dxa"/>
+              <w:left w:w="150" w:type="dxa"/>
+              <w:bottom w:w="150" w:type="dxa"/>
+              <w:right w:w="150" w:type="dxa"/>
+            </w:tcMar>
+            <w:vAlign w:val="bottom"/>
+            <w:hideMark/>
+          </w:tcPr>
+          <w:p>
+            <w:pPr>
+              <w:spacing w:after="0" w:line="240" w:lineRule="auto"/>
+              <w:rPr>
+                <w:rFonts w:ascii="Arial" w:eastAsia="Times New Roman" w:hAnsi="Arial" w:cs="Arial"/>
+                <w:color w:val="273239"/>
+                <w:spacing w:val="2"/>
+                <w:sz w:val="28"/>
+                <w:szCs w:val="28"/>
+                <w:lang w:eastAsia="en-IN"/>
+              </w:rPr>
+            </w:pPr>
+            <w:r>
+              <w:rPr>
+                <w:rFonts w:ascii="Arial" w:eastAsia="Times New Roman" w:hAnsi="Arial" w:cs="Arial"/>
+                <w:b/>
+                <w:bCs/>
+                <w:color w:val="273239"/>
+                <w:spacing w:val="2"/>
+                <w:sz w:val="28"/>
+                <w:szCs w:val="28"/>
+                <w:bdr w:val="none" w:sz="0" w:space="0" w:color="auto" w:frame="1"/>
+                <w:lang w:eastAsia="en-IN"/>
+              </w:rPr>
+              <w:t>Algorithm</w:t>
+            </w:r>
+          </w:p>
+        </w:tc>
+        <w:tc>
+          <w:tcPr>
+            <w:tcW w:w="0" w:type="auto"/>
+            <w:gridSpan w:val="3"/>
+            <w:tcBorders>
+              <w:top w:val="nil"/>
+              <w:left w:val="nil"/>
+              <w:bottom w:val="nil"/>
+              <w:right w:val="nil"/>
+            </w:tcBorders>
+            <w:shd w:val="clear" w:color="auto" w:fill="FFFFFF"/>
+            <w:tcMar>
+              <w:top w:w="150" w:type="dxa"/>
+              <w:left w:w="150" w:type="dxa"/>
+              <w:bottom w:w="150" w:type="dxa"/>
+              <w:right w:w="150" w:type="dxa"/>
+            </w:tcMar>
+            <w:vAlign w:val="bottom"/>
+            <w:hideMark/>
+          </w:tcPr>
+          <w:p>
+            <w:pPr>
+              <w:spacing w:after="0" w:line="240" w:lineRule="auto"/>
+              <w:rPr>
+                <w:rFonts w:ascii="Arial" w:eastAsia="Times New Roman" w:hAnsi="Arial" w:cs="Arial"/>
+                <w:color w:val="273239"/>
+                <w:spacing w:val="2"/>
+                <w:sz w:val="28"/>
+                <w:szCs w:val="28"/>
+                <w:lang w:eastAsia="en-IN"/>
+              </w:rPr>
+            </w:pPr>
+            <w:r>
+              <w:rPr>
+                <w:rFonts w:ascii="Arial" w:eastAsia="Times New Roman" w:hAnsi="Arial" w:cs="Arial"/>
+                <w:b/>
+                <w:bCs/>
+                <w:color w:val="273239"/>
+                <w:spacing w:val="2"/>
+                <w:sz w:val="28"/>
+                <w:szCs w:val="28"/>
+                <w:bdr w:val="none" w:sz="0" w:space="0" w:color="auto" w:frame="1"/>
+                <w:lang w:eastAsia="en-IN"/>
+              </w:rPr>
+              <w:t>Time Complexity</w:t>
+            </w:r>
+          </w:p>
+        </w:tc>
+        <w:tc>
+          <w:tcPr>
+            <w:tcW w:w="0" w:type="auto"/>
+            <w:tcBorders>
+              <w:top w:val="nil"/>
+              <w:left w:val="nil"/>
+              <w:bottom w:val="nil"/>
+              <w:right w:val="nil"/>
+            </w:tcBorders>
+            <w:shd w:val="clear" w:color="auto" w:fill="FFFFFF"/>
+            <w:tcMar>
+              <w:top w:w="150" w:type="dxa"/>
+              <w:left w:w="150" w:type="dxa"/>
+              <w:bottom w:w="150" w:type="dxa"/>
+              <w:right w:w="150" w:type="dxa"/>
+            </w:tcMar>
+            <w:vAlign w:val="bottom"/>
+            <w:hideMark/>
+          </w:tcPr>
+          <w:p>
+            <w:pPr>
+              <w:spacing w:after="0" w:line="240" w:lineRule="auto"/>
+              <w:rPr>
+                <w:rFonts w:ascii="Arial" w:eastAsia="Times New Roman" w:hAnsi="Arial" w:cs="Arial"/>
+                <w:color w:val="273239"/>
+                <w:spacing w:val="2"/>
+                <w:sz w:val="28"/>
+                <w:szCs w:val="28"/>
+                <w:lang w:eastAsia="en-IN"/>
+              </w:rPr>
+            </w:pPr>
+            <w:r>
+              <w:rPr>
+                <w:rFonts w:ascii="Arial" w:eastAsia="Times New Roman" w:hAnsi="Arial" w:cs="Arial"/>
+                <w:color w:val="273239"/>
+                <w:spacing w:val="2"/>
+                <w:sz w:val="28"/>
+                <w:szCs w:val="28"/>
+                <w:lang w:eastAsia="en-IN"/>
+              </w:rPr>
+              <w:t> </w:t>
+            </w:r>
+          </w:p>
+        </w:tc>
+      </w:tr>
+      <w:tr>
+        <w:trPr>
+          <w:tblHeader/>
+        </w:trPr>
+        <w:tc>
+          <w:tcPr>
+            <w:tcW w:w="0" w:type="auto"/>
+            <w:tcBorders>
+              <w:top w:val="nil"/>
+              <w:left w:val="nil"/>
+              <w:bottom w:val="nil"/>
+              <w:right w:val="nil"/>
+            </w:tcBorders>
+            <w:shd w:val="clear" w:color="auto" w:fill="FFFFFF"/>
+            <w:tcMar>
+              <w:top w:w="150" w:type="dxa"/>
+              <w:left w:w="150" w:type="dxa"/>
+              <w:bottom w:w="150" w:type="dxa"/>
+              <w:right w:w="150" w:type="dxa"/>
+            </w:tcMar>
+            <w:vAlign w:val="bottom"/>
+            <w:hideMark/>
+          </w:tcPr>
+          <w:p>
+            <w:pPr>
+              <w:spacing w:after="0" w:line="240" w:lineRule="auto"/>
+              <w:rPr>
+                <w:rFonts w:ascii="Arial" w:eastAsia="Times New Roman" w:hAnsi="Arial" w:cs="Arial"/>
+                <w:color w:val="273239"/>
+                <w:spacing w:val="2"/>
+                <w:sz w:val="28"/>
+                <w:szCs w:val="28"/>
+                <w:lang w:eastAsia="en-IN"/>
+              </w:rPr>
+            </w:pPr>
+            <w:r>
+              <w:rPr>
+                <w:rFonts w:ascii="Arial" w:eastAsia="Times New Roman" w:hAnsi="Arial" w:cs="Arial"/>
+                <w:color w:val="273239"/>
+                <w:spacing w:val="2"/>
+                <w:sz w:val="28"/>
+                <w:szCs w:val="28"/>
+                <w:lang w:eastAsia="en-IN"/>
+              </w:rPr>
+              <w:t> </w:t>
+            </w:r>
+          </w:p>
+        </w:tc>
+        <w:tc>
+          <w:tcPr>
+            <w:tcW w:w="0" w:type="auto"/>
+            <w:tcBorders>
+              <w:top w:val="nil"/>
+              <w:left w:val="nil"/>
+              <w:bottom w:val="nil"/>
+              <w:right w:val="nil"/>
+            </w:tcBorders>
+            <w:shd w:val="clear" w:color="auto" w:fill="FFFFFF"/>
+            <w:tcMar>
+              <w:top w:w="150" w:type="dxa"/>
+              <w:left w:w="150" w:type="dxa"/>
+              <w:bottom w:w="150" w:type="dxa"/>
+              <w:right w:w="150" w:type="dxa"/>
+            </w:tcMar>
+            <w:vAlign w:val="bottom"/>
+            <w:hideMark/>
+          </w:tcPr>
+          <w:p>
+            <w:pPr>
+              <w:spacing w:after="0" w:line="240" w:lineRule="auto"/>
+              <w:rPr>
+                <w:rFonts w:ascii="Arial" w:eastAsia="Times New Roman" w:hAnsi="Arial" w:cs="Arial"/>
+                <w:color w:val="273239"/>
+                <w:spacing w:val="2"/>
+                <w:sz w:val="28"/>
+                <w:szCs w:val="28"/>
+                <w:lang w:eastAsia="en-IN"/>
+              </w:rPr>
+            </w:pPr>
+            <w:r>
+              <w:rPr>
+                <w:rFonts w:ascii="Arial" w:eastAsia="Times New Roman" w:hAnsi="Arial" w:cs="Arial"/>
+                <w:color w:val="273239"/>
+                <w:spacing w:val="2"/>
+                <w:sz w:val="28"/>
+                <w:szCs w:val="28"/>
+                <w:lang w:eastAsia="en-IN"/>
+              </w:rPr>
+              <w:t>  </w:t>
+            </w:r>
+            <w:r>
+              <w:rPr>
+                <w:rFonts w:ascii="Arial" w:eastAsia="Times New Roman" w:hAnsi="Arial" w:cs="Arial"/>
+                <w:b/>
+                <w:bCs/>
+                <w:color w:val="273239"/>
+                <w:spacing w:val="2"/>
+                <w:sz w:val="28"/>
+                <w:szCs w:val="28"/>
+                <w:bdr w:val="none" w:sz="0" w:space="0" w:color="auto" w:frame="1"/>
+                <w:lang w:eastAsia="en-IN"/>
+              </w:rPr>
+              <w:t>Best</w:t>
+            </w:r>
+          </w:p>
+        </w:tc>
+        <w:tc>
+          <w:tcPr>
+            <w:tcW w:w="0" w:type="auto"/>
+            <w:tcBorders>
+              <w:top w:val="nil"/>
+              <w:left w:val="nil"/>
+              <w:bottom w:val="nil"/>
+              <w:right w:val="nil"/>
+            </w:tcBorders>
+            <w:shd w:val="clear" w:color="auto" w:fill="FFFFFF"/>
+            <w:tcMar>
+              <w:top w:w="150" w:type="dxa"/>
+              <w:left w:w="150" w:type="dxa"/>
+              <w:bottom w:w="150" w:type="dxa"/>
+              <w:right w:w="150" w:type="dxa"/>
+            </w:tcMar>
+            <w:vAlign w:val="bottom"/>
+            <w:hideMark/>
+          </w:tcPr>
+          <w:p>
+            <w:pPr>
+              <w:spacing w:after="0" w:line="240" w:lineRule="auto"/>
+              <w:rPr>
+                <w:rFonts w:ascii="Arial" w:eastAsia="Times New Roman" w:hAnsi="Arial" w:cs="Arial"/>
+                <w:color w:val="273239"/>
+                <w:spacing w:val="2"/>
+                <w:sz w:val="28"/>
+                <w:szCs w:val="28"/>
+                <w:lang w:eastAsia="en-IN"/>
+              </w:rPr>
+            </w:pPr>
+            <w:r>
+              <w:rPr>
+                <w:rFonts w:ascii="Arial" w:eastAsia="Times New Roman" w:hAnsi="Arial" w:cs="Arial"/>
+                <w:b/>
+                <w:bCs/>
+                <w:color w:val="273239"/>
+                <w:spacing w:val="2"/>
+                <w:sz w:val="28"/>
+                <w:szCs w:val="28"/>
+                <w:bdr w:val="none" w:sz="0" w:space="0" w:color="auto" w:frame="1"/>
+                <w:lang w:eastAsia="en-IN"/>
+              </w:rPr>
+              <w:t>Average</w:t>
+            </w:r>
+          </w:p>
+        </w:tc>
+        <w:tc>
+          <w:tcPr>
+            <w:tcW w:w="0" w:type="auto"/>
+            <w:tcBorders>
+              <w:top w:val="nil"/>
+              <w:left w:val="nil"/>
+              <w:bottom w:val="nil"/>
+              <w:right w:val="nil"/>
+            </w:tcBorders>
+            <w:shd w:val="clear" w:color="auto" w:fill="FFFFFF"/>
+            <w:tcMar>
+              <w:top w:w="150" w:type="dxa"/>
+              <w:left w:w="150" w:type="dxa"/>
+              <w:bottom w:w="150" w:type="dxa"/>
+              <w:right w:w="150" w:type="dxa"/>
+            </w:tcMar>
+            <w:vAlign w:val="bottom"/>
+            <w:hideMark/>
+          </w:tcPr>
+          <w:p>
+            <w:pPr>
+              <w:spacing w:after="0" w:line="240" w:lineRule="auto"/>
+              <w:rPr>
+                <w:rFonts w:ascii="Arial" w:eastAsia="Times New Roman" w:hAnsi="Arial" w:cs="Arial"/>
+                <w:color w:val="273239"/>
+                <w:spacing w:val="2"/>
+                <w:sz w:val="28"/>
+                <w:szCs w:val="28"/>
+                <w:lang w:eastAsia="en-IN"/>
+              </w:rPr>
+            </w:pPr>
+            <w:r>
+              <w:rPr>
+                <w:rFonts w:ascii="Arial" w:eastAsia="Times New Roman" w:hAnsi="Arial" w:cs="Arial"/>
+                <w:b/>
+                <w:bCs/>
+                <w:color w:val="273239"/>
+                <w:spacing w:val="2"/>
+                <w:sz w:val="28"/>
+                <w:szCs w:val="28"/>
+                <w:bdr w:val="none" w:sz="0" w:space="0" w:color="auto" w:frame="1"/>
+                <w:lang w:eastAsia="en-IN"/>
+              </w:rPr>
+              <w:t>Worst</w:t>
+            </w:r>
+          </w:p>
+        </w:tc>
+        <w:tc>
+          <w:tcPr>
+            <w:tcW w:w="0" w:type="auto"/>
+            <w:tcBorders>
+              <w:top w:val="nil"/>
+              <w:left w:val="nil"/>
+              <w:bottom w:val="nil"/>
+              <w:right w:val="nil"/>
+            </w:tcBorders>
+            <w:shd w:val="clear" w:color="auto" w:fill="FFFFFF"/>
+            <w:tcMar>
+              <w:top w:w="150" w:type="dxa"/>
+              <w:left w:w="150" w:type="dxa"/>
+              <w:bottom w:w="150" w:type="dxa"/>
+              <w:right w:w="150" w:type="dxa"/>
+            </w:tcMar>
+            <w:vAlign w:val="bottom"/>
+            <w:hideMark/>
+          </w:tcPr>
+          <w:p>
+            <w:pPr>
+              <w:spacing w:after="0" w:line="240" w:lineRule="auto"/>
+              <w:rPr>
+                <w:rFonts w:ascii="Arial" w:eastAsia="Times New Roman" w:hAnsi="Arial" w:cs="Arial"/>
+                <w:color w:val="273239"/>
+                <w:spacing w:val="2"/>
+                <w:sz w:val="28"/>
+                <w:szCs w:val="28"/>
+                <w:lang w:eastAsia="en-IN"/>
+              </w:rPr>
+            </w:pPr>
+            <w:r>
+              <w:rPr>
+                <w:rFonts w:ascii="Arial" w:eastAsia="Times New Roman" w:hAnsi="Arial" w:cs="Arial"/>
+                <w:color w:val="273239"/>
+                <w:spacing w:val="2"/>
+                <w:sz w:val="28"/>
+                <w:szCs w:val="28"/>
+                <w:lang w:eastAsia="en-IN"/>
+              </w:rPr>
+              <w:t> </w:t>
+            </w:r>
+          </w:p>
+        </w:tc>
+      </w:tr>
+      <w:tr>
+        <w:tc>
+          <w:tcPr>
+            <w:tcW w:w="0" w:type="auto"/>
+            <w:tcBorders>
+              <w:top w:val="nil"/>
+              <w:left w:val="nil"/>
+              <w:bottom w:val="nil"/>
+              <w:right w:val="nil"/>
+            </w:tcBorders>
+            <w:shd w:val="clear" w:color="auto" w:fill="FFFFFF"/>
+            <w:tcMar>
+              <w:top w:w="210" w:type="dxa"/>
+              <w:left w:w="150" w:type="dxa"/>
+              <w:bottom w:w="210" w:type="dxa"/>
+              <w:right w:w="150" w:type="dxa"/>
+            </w:tcMar>
+            <w:vAlign w:val="bottom"/>
+            <w:hideMark/>
+          </w:tcPr>
+          <w:p>
+            <w:pPr>
+              <w:spacing w:after="0" w:line="240" w:lineRule="auto"/>
+              <w:rPr>
+                <w:rFonts w:ascii="Arial" w:eastAsia="Times New Roman" w:hAnsi="Arial" w:cs="Arial"/>
+                <w:color w:val="273239"/>
+                <w:spacing w:val="2"/>
+                <w:sz w:val="25"/>
+                <w:szCs w:val="25"/>
+                <w:lang w:eastAsia="en-IN"/>
+              </w:rPr>
+            </w:pPr>
+            <w:hyperlink r:id="rId7" w:tgtFrame="_blank" w:history="1">
+              <w:r>
+                <w:rPr>
+                  <w:rFonts w:ascii="Arial" w:eastAsia="Times New Roman" w:hAnsi="Arial" w:cs="Arial"/>
+                  <w:color w:val="0000FF"/>
+                  <w:spacing w:val="2"/>
+                  <w:sz w:val="25"/>
+                  <w:szCs w:val="25"/>
+                  <w:u w:val="single"/>
+                  <w:bdr w:val="none" w:sz="0" w:space="0" w:color="auto" w:frame="1"/>
+                  <w:lang w:eastAsia="en-IN"/>
+                </w:rPr>
+                <w:t>Selection Sort</w:t>
+              </w:r>
+            </w:hyperlink>
+          </w:p>
+        </w:tc>
+        <w:tc>
+          <w:tcPr>
+            <w:tcW w:w="0" w:type="auto"/>
+            <w:tcBorders>
+              <w:top w:val="nil"/>
+              <w:left w:val="nil"/>
+              <w:bottom w:val="nil"/>
+              <w:right w:val="nil"/>
+            </w:tcBorders>
+            <w:shd w:val="clear" w:color="auto" w:fill="FFFFFF"/>
+            <w:tcMar>
+              <w:top w:w="210" w:type="dxa"/>
+              <w:left w:w="150" w:type="dxa"/>
+              <w:bottom w:w="210" w:type="dxa"/>
+              <w:right w:w="150" w:type="dxa"/>
+            </w:tcMar>
+            <w:vAlign w:val="bottom"/>
+            <w:hideMark/>
+          </w:tcPr>
+          <w:p>
+            <w:pPr>
+              <w:spacing w:after="0" w:line="240" w:lineRule="auto"/>
+              <w:rPr>
+                <w:rFonts w:ascii="Arial" w:eastAsia="Times New Roman" w:hAnsi="Arial" w:cs="Arial"/>
+                <w:color w:val="273239"/>
+                <w:spacing w:val="2"/>
+                <w:sz w:val="25"/>
+                <w:szCs w:val="25"/>
+                <w:lang w:eastAsia="en-IN"/>
+              </w:rPr>
+            </w:pPr>
+            <w:r>
+              <w:rPr>
+                <w:rFonts w:ascii="Arial" w:eastAsia="Times New Roman" w:hAnsi="Arial" w:cs="Arial"/>
+                <w:color w:val="273239"/>
+                <w:spacing w:val="2"/>
+                <w:sz w:val="25"/>
+                <w:szCs w:val="25"/>
+                <w:lang w:eastAsia="en-IN"/>
+              </w:rPr>
+              <w:t>Ω(n^2)</w:t>
+            </w:r>
+          </w:p>
+        </w:tc>
+        <w:tc>
+          <w:tcPr>
+            <w:tcW w:w="0" w:type="auto"/>
+            <w:tcBorders>
+              <w:top w:val="nil"/>
+              <w:left w:val="nil"/>
+              <w:bottom w:val="nil"/>
+              <w:right w:val="nil"/>
+            </w:tcBorders>
+            <w:shd w:val="clear" w:color="auto" w:fill="FFFFFF"/>
+            <w:tcMar>
+              <w:top w:w="210" w:type="dxa"/>
+              <w:left w:w="150" w:type="dxa"/>
+              <w:bottom w:w="210" w:type="dxa"/>
+              <w:right w:w="150" w:type="dxa"/>
+            </w:tcMar>
+            <w:vAlign w:val="bottom"/>
+            <w:hideMark/>
+          </w:tcPr>
+          <w:p>
+            <w:pPr>
+              <w:spacing w:after="0" w:line="240" w:lineRule="auto"/>
+              <w:rPr>
+                <w:rFonts w:ascii="Arial" w:eastAsia="Times New Roman" w:hAnsi="Arial" w:cs="Arial"/>
+                <w:color w:val="273239"/>
+                <w:spacing w:val="2"/>
+                <w:sz w:val="25"/>
+                <w:szCs w:val="25"/>
+                <w:lang w:eastAsia="en-IN"/>
+              </w:rPr>
+            </w:pPr>
+            <w:r>
+              <w:rPr>
+                <w:rFonts w:ascii="Arial" w:eastAsia="Times New Roman" w:hAnsi="Arial" w:cs="Arial"/>
+                <w:color w:val="273239"/>
+                <w:spacing w:val="2"/>
+                <w:sz w:val="25"/>
+                <w:szCs w:val="25"/>
+                <w:lang w:eastAsia="en-IN"/>
+              </w:rPr>
+              <w:t>θ(n^2)</w:t>
+            </w:r>
+          </w:p>
+        </w:tc>
+        <w:tc>
+          <w:tcPr>
+            <w:tcW w:w="0" w:type="auto"/>
+            <w:tcBorders>
+              <w:top w:val="nil"/>
+              <w:left w:val="nil"/>
+              <w:bottom w:val="nil"/>
+              <w:right w:val="nil"/>
+            </w:tcBorders>
+            <w:shd w:val="clear" w:color="auto" w:fill="FFFFFF"/>
+            <w:tcMar>
+              <w:top w:w="210" w:type="dxa"/>
+              <w:left w:w="150" w:type="dxa"/>
+              <w:bottom w:w="210" w:type="dxa"/>
+              <w:right w:w="150" w:type="dxa"/>
+            </w:tcMar>
+            <w:vAlign w:val="bottom"/>
+            <w:hideMark/>
+          </w:tcPr>
+          <w:p>
+            <w:pPr>
+              <w:spacing w:after="0" w:line="240" w:lineRule="auto"/>
+              <w:rPr>
+                <w:rFonts w:ascii="Arial" w:eastAsia="Times New Roman" w:hAnsi="Arial" w:cs="Arial"/>
+                <w:color w:val="273239"/>
+                <w:spacing w:val="2"/>
+                <w:sz w:val="25"/>
+                <w:szCs w:val="25"/>
+                <w:lang w:eastAsia="en-IN"/>
+              </w:rPr>
+            </w:pPr>
+            <w:r>
+              <w:rPr>
+                <w:rFonts w:ascii="Arial" w:eastAsia="Times New Roman" w:hAnsi="Arial" w:cs="Arial"/>
+                <w:color w:val="273239"/>
+                <w:spacing w:val="2"/>
+                <w:sz w:val="25"/>
+                <w:szCs w:val="25"/>
+                <w:lang w:eastAsia="en-IN"/>
+              </w:rPr>
+              <w:t>O(n^2)</w:t>
+            </w:r>
+          </w:p>
+        </w:tc>
+        <w:tc>
+          <w:tcPr>
+            <w:tcW w:w="0" w:type="auto"/>
+            <w:tcBorders>
+              <w:top w:val="nil"/>
+              <w:left w:val="nil"/>
+              <w:bottom w:val="nil"/>
+              <w:right w:val="nil"/>
+            </w:tcBorders>
+            <w:shd w:val="clear" w:color="auto" w:fill="FFFFFF"/>
+            <w:tcMar>
+              <w:top w:w="210" w:type="dxa"/>
+              <w:left w:w="150" w:type="dxa"/>
+              <w:bottom w:w="210" w:type="dxa"/>
+              <w:right w:w="150" w:type="dxa"/>
+            </w:tcMar>
+            <w:vAlign w:val="bottom"/>
+            <w:hideMark/>
+          </w:tcPr>
+          <w:p>
+            <w:pPr>
+              <w:spacing w:after="0" w:line="240" w:lineRule="auto"/>
+              <w:rPr>
+                <w:rFonts w:ascii="Arial" w:eastAsia="Times New Roman" w:hAnsi="Arial" w:cs="Arial"/>
+                <w:color w:val="273239"/>
+                <w:spacing w:val="2"/>
+                <w:sz w:val="25"/>
+                <w:szCs w:val="25"/>
+                <w:lang w:eastAsia="en-IN"/>
+              </w:rPr>
+            </w:pPr>
+            <w:r>
+              <w:rPr>
+                <w:rFonts w:ascii="Arial" w:eastAsia="Times New Roman" w:hAnsi="Arial" w:cs="Arial"/>
+                <w:color w:val="273239"/>
+                <w:spacing w:val="2"/>
+                <w:sz w:val="25"/>
+                <w:szCs w:val="25"/>
+                <w:lang w:eastAsia="en-IN"/>
+              </w:rPr>
+              <w:t> </w:t>
+            </w:r>
+          </w:p>
+        </w:tc>
+      </w:tr>
+      <w:tr>
+        <w:tc>
+          <w:tcPr>
+            <w:tcW w:w="0" w:type="auto"/>
+            <w:tcBorders>
+              <w:top w:val="nil"/>
+              <w:left w:val="nil"/>
+              <w:bottom w:val="nil"/>
+              <w:right w:val="nil"/>
+            </w:tcBorders>
+            <w:shd w:val="clear" w:color="auto" w:fill="FFFFFF"/>
+            <w:tcMar>
+              <w:top w:w="210" w:type="dxa"/>
+              <w:left w:w="150" w:type="dxa"/>
+              <w:bottom w:w="210" w:type="dxa"/>
+              <w:right w:w="150" w:type="dxa"/>
+            </w:tcMar>
+            <w:vAlign w:val="bottom"/>
+            <w:hideMark/>
+          </w:tcPr>
+          <w:p>
+            <w:pPr>
+              <w:spacing w:after="0" w:line="240" w:lineRule="auto"/>
+              <w:rPr>
+                <w:rFonts w:ascii="Arial" w:eastAsia="Times New Roman" w:hAnsi="Arial" w:cs="Arial"/>
+                <w:color w:val="273239"/>
+                <w:spacing w:val="2"/>
+                <w:sz w:val="25"/>
+                <w:szCs w:val="25"/>
+                <w:lang w:eastAsia="en-IN"/>
+              </w:rPr>
+            </w:pPr>
+            <w:hyperlink r:id="rId8" w:tgtFrame="_blank" w:history="1">
+              <w:r>
+                <w:rPr>
+                  <w:rFonts w:ascii="Arial" w:eastAsia="Times New Roman" w:hAnsi="Arial" w:cs="Arial"/>
+                  <w:color w:val="0000FF"/>
+                  <w:spacing w:val="2"/>
+                  <w:sz w:val="25"/>
+                  <w:szCs w:val="25"/>
+                  <w:u w:val="single"/>
+                  <w:bdr w:val="none" w:sz="0" w:space="0" w:color="auto" w:frame="1"/>
+                  <w:lang w:eastAsia="en-IN"/>
+                </w:rPr>
+                <w:t>Bubble Sort</w:t>
+              </w:r>
+            </w:hyperlink>
+          </w:p>
+        </w:tc>
+        <w:tc>
+          <w:tcPr>
+            <w:tcW w:w="0" w:type="auto"/>
+            <w:tcBorders>
+              <w:top w:val="nil"/>
+              <w:left w:val="nil"/>
+              <w:bottom w:val="nil"/>
+              <w:right w:val="nil"/>
+            </w:tcBorders>
+            <w:shd w:val="clear" w:color="auto" w:fill="FFFFFF"/>
+            <w:tcMar>
+              <w:top w:w="210" w:type="dxa"/>
+              <w:left w:w="150" w:type="dxa"/>
+              <w:bottom w:w="210" w:type="dxa"/>
+              <w:right w:w="150" w:type="dxa"/>
+            </w:tcMar>
+            <w:vAlign w:val="bottom"/>
+            <w:hideMark/>
+          </w:tcPr>
+          <w:p>
+            <w:pPr>
+              <w:spacing w:after="0" w:line="240" w:lineRule="auto"/>
+              <w:rPr>
+                <w:rFonts w:ascii="Arial" w:eastAsia="Times New Roman" w:hAnsi="Arial" w:cs="Arial"/>
+                <w:color w:val="273239"/>
+                <w:spacing w:val="2"/>
+                <w:sz w:val="25"/>
+                <w:szCs w:val="25"/>
+                <w:lang w:eastAsia="en-IN"/>
+              </w:rPr>
+            </w:pPr>
+            <w:r>
+              <w:rPr>
+                <w:rFonts w:ascii="Arial" w:eastAsia="Times New Roman" w:hAnsi="Arial" w:cs="Arial"/>
+                <w:color w:val="273239"/>
+                <w:spacing w:val="2"/>
+                <w:sz w:val="25"/>
+                <w:szCs w:val="25"/>
+                <w:lang w:eastAsia="en-IN"/>
+              </w:rPr>
+              <w:t>Ω(n)</w:t>
+            </w:r>
+          </w:p>
+        </w:tc>
+        <w:tc>
+          <w:tcPr>
+            <w:tcW w:w="0" w:type="auto"/>
+            <w:tcBorders>
+              <w:top w:val="nil"/>
+              <w:left w:val="nil"/>
+              <w:bottom w:val="nil"/>
+              <w:right w:val="nil"/>
+            </w:tcBorders>
+            <w:shd w:val="clear" w:color="auto" w:fill="FFFFFF"/>
+            <w:tcMar>
+              <w:top w:w="210" w:type="dxa"/>
+              <w:left w:w="150" w:type="dxa"/>
+              <w:bottom w:w="210" w:type="dxa"/>
+              <w:right w:w="150" w:type="dxa"/>
+            </w:tcMar>
+            <w:vAlign w:val="bottom"/>
+            <w:hideMark/>
+          </w:tcPr>
+          <w:p>
+            <w:pPr>
+              <w:spacing w:after="0" w:line="240" w:lineRule="auto"/>
+              <w:rPr>
+                <w:rFonts w:ascii="Arial" w:eastAsia="Times New Roman" w:hAnsi="Arial" w:cs="Arial"/>
+                <w:color w:val="273239"/>
+                <w:spacing w:val="2"/>
+                <w:sz w:val="25"/>
+                <w:szCs w:val="25"/>
+                <w:lang w:eastAsia="en-IN"/>
+              </w:rPr>
+            </w:pPr>
+            <w:r>
+              <w:rPr>
+                <w:rFonts w:ascii="Arial" w:eastAsia="Times New Roman" w:hAnsi="Arial" w:cs="Arial"/>
+                <w:color w:val="273239"/>
+                <w:spacing w:val="2"/>
+                <w:sz w:val="25"/>
+                <w:szCs w:val="25"/>
+                <w:lang w:eastAsia="en-IN"/>
+              </w:rPr>
+              <w:t>θ(n^2)</w:t>
+            </w:r>
+          </w:p>
+        </w:tc>
+        <w:tc>
+          <w:tcPr>
+            <w:tcW w:w="0" w:type="auto"/>
+            <w:tcBorders>
+              <w:top w:val="nil"/>
+              <w:left w:val="nil"/>
+              <w:bottom w:val="nil"/>
+              <w:right w:val="nil"/>
+            </w:tcBorders>
+            <w:shd w:val="clear" w:color="auto" w:fill="FFFFFF"/>
+            <w:tcMar>
+              <w:top w:w="210" w:type="dxa"/>
+              <w:left w:w="150" w:type="dxa"/>
+              <w:bottom w:w="210" w:type="dxa"/>
+              <w:right w:w="150" w:type="dxa"/>
+            </w:tcMar>
+            <w:vAlign w:val="bottom"/>
+            <w:hideMark/>
+          </w:tcPr>
+          <w:p>
+            <w:pPr>
+              <w:spacing w:after="0" w:line="240" w:lineRule="auto"/>
+              <w:rPr>
+                <w:rFonts w:ascii="Arial" w:eastAsia="Times New Roman" w:hAnsi="Arial" w:cs="Arial"/>
+                <w:color w:val="273239"/>
+                <w:spacing w:val="2"/>
+                <w:sz w:val="25"/>
+                <w:szCs w:val="25"/>
+                <w:lang w:eastAsia="en-IN"/>
+              </w:rPr>
+            </w:pPr>
+            <w:r>
+              <w:rPr>
+                <w:rFonts w:ascii="Arial" w:eastAsia="Times New Roman" w:hAnsi="Arial" w:cs="Arial"/>
+                <w:color w:val="273239"/>
+                <w:spacing w:val="2"/>
+                <w:sz w:val="25"/>
+                <w:szCs w:val="25"/>
+                <w:lang w:eastAsia="en-IN"/>
+              </w:rPr>
+              <w:t>O(n^2)</w:t>
+            </w:r>
+          </w:p>
+        </w:tc>
+        <w:tc>
+          <w:tcPr>
+            <w:tcW w:w="0" w:type="auto"/>
+            <w:tcBorders>
+              <w:top w:val="nil"/>
+              <w:left w:val="nil"/>
+              <w:bottom w:val="nil"/>
+              <w:right w:val="nil"/>
+            </w:tcBorders>
+            <w:shd w:val="clear" w:color="auto" w:fill="FFFFFF"/>
+            <w:tcMar>
+              <w:top w:w="210" w:type="dxa"/>
+              <w:left w:w="150" w:type="dxa"/>
+              <w:bottom w:w="210" w:type="dxa"/>
+              <w:right w:w="150" w:type="dxa"/>
+            </w:tcMar>
+            <w:vAlign w:val="bottom"/>
+            <w:hideMark/>
+          </w:tcPr>
+          <w:p>
+            <w:pPr>
+              <w:spacing w:after="0" w:line="240" w:lineRule="auto"/>
+              <w:rPr>
+                <w:rFonts w:ascii="Arial" w:eastAsia="Times New Roman" w:hAnsi="Arial" w:cs="Arial"/>
+                <w:color w:val="273239"/>
+                <w:spacing w:val="2"/>
+                <w:sz w:val="25"/>
+                <w:szCs w:val="25"/>
+                <w:lang w:eastAsia="en-IN"/>
+              </w:rPr>
+            </w:pPr>
+            <w:r>
+              <w:rPr>
+                <w:rFonts w:ascii="Arial" w:eastAsia="Times New Roman" w:hAnsi="Arial" w:cs="Arial"/>
+                <w:color w:val="273239"/>
+                <w:spacing w:val="2"/>
+                <w:sz w:val="25"/>
+                <w:szCs w:val="25"/>
+                <w:lang w:eastAsia="en-IN"/>
+              </w:rPr>
+              <w:t> </w:t>
+            </w:r>
+          </w:p>
+        </w:tc>
+      </w:tr>
+      <w:tr>
+        <w:tc>
+          <w:tcPr>
+            <w:tcW w:w="0" w:type="auto"/>
+            <w:tcBorders>
+              <w:top w:val="nil"/>
+              <w:left w:val="nil"/>
+              <w:bottom w:val="nil"/>
+              <w:right w:val="nil"/>
+            </w:tcBorders>
+            <w:shd w:val="clear" w:color="auto" w:fill="FFFFFF"/>
+            <w:tcMar>
+              <w:top w:w="210" w:type="dxa"/>
+              <w:left w:w="150" w:type="dxa"/>
+              <w:bottom w:w="210" w:type="dxa"/>
+              <w:right w:w="150" w:type="dxa"/>
+            </w:tcMar>
+            <w:vAlign w:val="bottom"/>
+            <w:hideMark/>
+          </w:tcPr>
+          <w:p>
+            <w:pPr>
+              <w:spacing w:after="0" w:line="240" w:lineRule="auto"/>
+              <w:rPr>
+                <w:rFonts w:ascii="Arial" w:eastAsia="Times New Roman" w:hAnsi="Arial" w:cs="Arial"/>
+                <w:color w:val="273239"/>
+                <w:spacing w:val="2"/>
+                <w:sz w:val="25"/>
+                <w:szCs w:val="25"/>
+                <w:lang w:eastAsia="en-IN"/>
+              </w:rPr>
+            </w:pPr>
+            <w:hyperlink r:id="rId9" w:tgtFrame="_blank" w:history="1">
+              <w:r>
+                <w:rPr>
+                  <w:rFonts w:ascii="Arial" w:eastAsia="Times New Roman" w:hAnsi="Arial" w:cs="Arial"/>
+                  <w:color w:val="0000FF"/>
+                  <w:spacing w:val="2"/>
+                  <w:sz w:val="25"/>
+                  <w:szCs w:val="25"/>
+                  <w:u w:val="single"/>
+                  <w:bdr w:val="none" w:sz="0" w:space="0" w:color="auto" w:frame="1"/>
+                  <w:lang w:eastAsia="en-IN"/>
+                </w:rPr>
+                <w:t>Insertion Sort</w:t>
+              </w:r>
+            </w:hyperlink>
+          </w:p>
+        </w:tc>
+        <w:tc>
+          <w:tcPr>
+            <w:tcW w:w="0" w:type="auto"/>
+            <w:tcBorders>
+              <w:top w:val="nil"/>
+              <w:left w:val="nil"/>
+              <w:bottom w:val="nil"/>
+              <w:right w:val="nil"/>
+            </w:tcBorders>
+            <w:shd w:val="clear" w:color="auto" w:fill="FFFFFF"/>
+            <w:tcMar>
+              <w:top w:w="210" w:type="dxa"/>
+              <w:left w:w="150" w:type="dxa"/>
+              <w:bottom w:w="210" w:type="dxa"/>
+              <w:right w:w="150" w:type="dxa"/>
+            </w:tcMar>
+            <w:vAlign w:val="bottom"/>
+            <w:hideMark/>
+          </w:tcPr>
+          <w:p>
+            <w:pPr>
+              <w:spacing w:after="0" w:line="240" w:lineRule="auto"/>
+              <w:rPr>
+                <w:rFonts w:ascii="Arial" w:eastAsia="Times New Roman" w:hAnsi="Arial" w:cs="Arial"/>
+                <w:color w:val="273239"/>
+                <w:spacing w:val="2"/>
+                <w:sz w:val="25"/>
+                <w:szCs w:val="25"/>
+                <w:lang w:eastAsia="en-IN"/>
+              </w:rPr>
+            </w:pPr>
+            <w:r>
+              <w:rPr>
+                <w:rFonts w:ascii="Arial" w:eastAsia="Times New Roman" w:hAnsi="Arial" w:cs="Arial"/>
+                <w:color w:val="273239"/>
+                <w:spacing w:val="2"/>
+                <w:sz w:val="25"/>
+                <w:szCs w:val="25"/>
+                <w:lang w:eastAsia="en-IN"/>
+              </w:rPr>
+              <w:t>Ω(n)</w:t>
+            </w:r>
+          </w:p>
+        </w:tc>
+        <w:tc>
+          <w:tcPr>
+            <w:tcW w:w="0" w:type="auto"/>
+            <w:tcBorders>
+              <w:top w:val="nil"/>
+              <w:left w:val="nil"/>
+              <w:bottom w:val="nil"/>
+              <w:right w:val="nil"/>
+            </w:tcBorders>
+            <w:shd w:val="clear" w:color="auto" w:fill="FFFFFF"/>
+            <w:tcMar>
+              <w:top w:w="210" w:type="dxa"/>
+              <w:left w:w="150" w:type="dxa"/>
+              <w:bottom w:w="210" w:type="dxa"/>
+              <w:right w:w="150" w:type="dxa"/>
+            </w:tcMar>
+            <w:vAlign w:val="bottom"/>
+            <w:hideMark/>
+          </w:tcPr>
+          <w:p>
+            <w:pPr>
+              <w:spacing w:after="0" w:line="240" w:lineRule="auto"/>
+              <w:rPr>
+                <w:rFonts w:ascii="Arial" w:eastAsia="Times New Roman" w:hAnsi="Arial" w:cs="Arial"/>
+                <w:color w:val="273239"/>
+                <w:spacing w:val="2"/>
+                <w:sz w:val="25"/>
+                <w:szCs w:val="25"/>
+                <w:lang w:eastAsia="en-IN"/>
+              </w:rPr>
+            </w:pPr>
+            <w:r>
+              <w:rPr>
+                <w:rFonts w:ascii="Arial" w:eastAsia="Times New Roman" w:hAnsi="Arial" w:cs="Arial"/>
+                <w:color w:val="273239"/>
+                <w:spacing w:val="2"/>
+                <w:sz w:val="25"/>
+                <w:szCs w:val="25"/>
+                <w:lang w:eastAsia="en-IN"/>
+              </w:rPr>
+              <w:t>θ(n^2)</w:t>
+            </w:r>
+          </w:p>
+        </w:tc>
+        <w:tc>
+          <w:tcPr>
+            <w:tcW w:w="0" w:type="auto"/>
+            <w:tcBorders>
+              <w:top w:val="nil"/>
+              <w:left w:val="nil"/>
+              <w:bottom w:val="nil"/>
+              <w:right w:val="nil"/>
+            </w:tcBorders>
+            <w:shd w:val="clear" w:color="auto" w:fill="FFFFFF"/>
+            <w:tcMar>
+              <w:top w:w="210" w:type="dxa"/>
+              <w:left w:w="150" w:type="dxa"/>
+              <w:bottom w:w="210" w:type="dxa"/>
+              <w:right w:w="150" w:type="dxa"/>
+            </w:tcMar>
+            <w:vAlign w:val="bottom"/>
+            <w:hideMark/>
+          </w:tcPr>
+          <w:p>
+            <w:pPr>
+              <w:spacing w:after="0" w:line="240" w:lineRule="auto"/>
+              <w:rPr>
+                <w:rFonts w:ascii="Arial" w:eastAsia="Times New Roman" w:hAnsi="Arial" w:cs="Arial"/>
+                <w:color w:val="273239"/>
+                <w:spacing w:val="2"/>
+                <w:sz w:val="25"/>
+                <w:szCs w:val="25"/>
+                <w:lang w:eastAsia="en-IN"/>
+              </w:rPr>
+            </w:pPr>
+            <w:r>
+              <w:rPr>
+                <w:rFonts w:ascii="Arial" w:eastAsia="Times New Roman" w:hAnsi="Arial" w:cs="Arial"/>
+                <w:color w:val="273239"/>
+                <w:spacing w:val="2"/>
+                <w:sz w:val="25"/>
+                <w:szCs w:val="25"/>
+                <w:lang w:eastAsia="en-IN"/>
+              </w:rPr>
+              <w:t>O(n^2)</w:t>
+            </w:r>
+          </w:p>
+        </w:tc>
+        <w:tc>
+          <w:tcPr>
+            <w:tcW w:w="0" w:type="auto"/>
+            <w:tcBorders>
+              <w:top w:val="nil"/>
+              <w:left w:val="nil"/>
+              <w:bottom w:val="nil"/>
+              <w:right w:val="nil"/>
+            </w:tcBorders>
+            <w:shd w:val="clear" w:color="auto" w:fill="FFFFFF"/>
+            <w:tcMar>
+              <w:top w:w="210" w:type="dxa"/>
+              <w:left w:w="150" w:type="dxa"/>
+              <w:bottom w:w="210" w:type="dxa"/>
+              <w:right w:w="150" w:type="dxa"/>
+            </w:tcMar>
+            <w:vAlign w:val="bottom"/>
+            <w:hideMark/>
+          </w:tcPr>
+          <w:p>
+            <w:pPr>
+              <w:spacing w:after="0" w:line="240" w:lineRule="auto"/>
+              <w:rPr>
+                <w:rFonts w:ascii="Arial" w:eastAsia="Times New Roman" w:hAnsi="Arial" w:cs="Arial"/>
+                <w:color w:val="273239"/>
+                <w:spacing w:val="2"/>
+                <w:sz w:val="25"/>
+                <w:szCs w:val="25"/>
+                <w:lang w:eastAsia="en-IN"/>
+              </w:rPr>
+            </w:pPr>
+            <w:r>
+              <w:rPr>
+                <w:rFonts w:ascii="Arial" w:eastAsia="Times New Roman" w:hAnsi="Arial" w:cs="Arial"/>
+                <w:color w:val="273239"/>
+                <w:spacing w:val="2"/>
+                <w:sz w:val="25"/>
+                <w:szCs w:val="25"/>
+                <w:lang w:eastAsia="en-IN"/>
+              </w:rPr>
+              <w:t> </w:t>
+            </w:r>
+          </w:p>
+        </w:tc>
+      </w:tr>
+      <w:tr>
+        <w:tc>
+          <w:tcPr>
+            <w:tcW w:w="0" w:type="auto"/>
+            <w:tcBorders>
+              <w:top w:val="nil"/>
+              <w:left w:val="nil"/>
+              <w:bottom w:val="nil"/>
+              <w:right w:val="nil"/>
+            </w:tcBorders>
+            <w:shd w:val="clear" w:color="auto" w:fill="FFFFFF"/>
+            <w:tcMar>
+              <w:top w:w="210" w:type="dxa"/>
+              <w:left w:w="150" w:type="dxa"/>
+              <w:bottom w:w="210" w:type="dxa"/>
+              <w:right w:w="150" w:type="dxa"/>
+            </w:tcMar>
+            <w:vAlign w:val="bottom"/>
+            <w:hideMark/>
+          </w:tcPr>
+          <w:p>
+            <w:pPr>
+              <w:spacing w:after="0" w:line="240" w:lineRule="auto"/>
+              <w:rPr>
+                <w:rFonts w:ascii="Arial" w:eastAsia="Times New Roman" w:hAnsi="Arial" w:cs="Arial"/>
+                <w:color w:val="273239"/>
+                <w:spacing w:val="2"/>
+                <w:sz w:val="25"/>
+                <w:szCs w:val="25"/>
+                <w:lang w:eastAsia="en-IN"/>
+              </w:rPr>
+            </w:pPr>
+            <w:hyperlink r:id="rId10" w:tgtFrame="_blank" w:history="1">
+              <w:r>
+                <w:rPr>
+                  <w:rFonts w:ascii="Arial" w:eastAsia="Times New Roman" w:hAnsi="Arial" w:cs="Arial"/>
+                  <w:color w:val="0000FF"/>
+                  <w:spacing w:val="2"/>
+                  <w:sz w:val="25"/>
+                  <w:szCs w:val="25"/>
+                  <w:u w:val="single"/>
+                  <w:bdr w:val="none" w:sz="0" w:space="0" w:color="auto" w:frame="1"/>
+                  <w:lang w:eastAsia="en-IN"/>
+                </w:rPr>
+                <w:t>Heap Sort</w:t>
+              </w:r>
+            </w:hyperlink>
+          </w:p>
+        </w:tc>
+        <w:tc>
+          <w:tcPr>
+            <w:tcW w:w="0" w:type="auto"/>
+            <w:tcBorders>
+              <w:top w:val="nil"/>
+              <w:left w:val="nil"/>
+              <w:bottom w:val="nil"/>
+              <w:right w:val="nil"/>
+            </w:tcBorders>
+            <w:shd w:val="clear" w:color="auto" w:fill="FFFFFF"/>
+            <w:tcMar>
+              <w:top w:w="210" w:type="dxa"/>
+              <w:left w:w="150" w:type="dxa"/>
+              <w:bottom w:w="210" w:type="dxa"/>
+              <w:right w:w="150" w:type="dxa"/>
+            </w:tcMar>
+            <w:vAlign w:val="bottom"/>
+            <w:hideMark/>
+          </w:tcPr>
+          <w:p>
+            <w:pPr>
+              <w:spacing w:after="0" w:line="240" w:lineRule="auto"/>
+              <w:rPr>
+                <w:rFonts w:ascii="Arial" w:eastAsia="Times New Roman" w:hAnsi="Arial" w:cs="Arial"/>
+                <w:color w:val="273239"/>
+                <w:spacing w:val="2"/>
+                <w:sz w:val="25"/>
+                <w:szCs w:val="25"/>
+                <w:lang w:eastAsia="en-IN"/>
+              </w:rPr>
+            </w:pPr>
+            <w:proofErr w:type="gramStart"/>
+            <w:r>
+              <w:rPr>
+                <w:rFonts w:ascii="Arial" w:eastAsia="Times New Roman" w:hAnsi="Arial" w:cs="Arial"/>
+                <w:color w:val="273239"/>
+                <w:spacing w:val="2"/>
+                <w:sz w:val="25"/>
+                <w:szCs w:val="25"/>
+                <w:lang w:eastAsia="en-IN"/>
+              </w:rPr>
+              <w:t>Ω(</w:t>
+            </w:r>
+            <w:proofErr w:type="gramEnd"/>
+            <w:r>
+              <w:rPr>
+                <w:rFonts w:ascii="Arial" w:eastAsia="Times New Roman" w:hAnsi="Arial" w:cs="Arial"/>
+                <w:color w:val="273239"/>
+                <w:spacing w:val="2"/>
+                <w:sz w:val="25"/>
+                <w:szCs w:val="25"/>
+                <w:lang w:eastAsia="en-IN"/>
+              </w:rPr>
+              <w:t>n log(n))</w:t>
+            </w:r>
+          </w:p>
+        </w:tc>
+        <w:tc>
+          <w:tcPr>
+            <w:tcW w:w="0" w:type="auto"/>
+            <w:tcBorders>
+              <w:top w:val="nil"/>
+              <w:left w:val="nil"/>
+              <w:bottom w:val="nil"/>
+              <w:right w:val="nil"/>
+            </w:tcBorders>
+            <w:shd w:val="clear" w:color="auto" w:fill="FFFFFF"/>
+            <w:tcMar>
+              <w:top w:w="210" w:type="dxa"/>
+              <w:left w:w="150" w:type="dxa"/>
+              <w:bottom w:w="210" w:type="dxa"/>
+              <w:right w:w="150" w:type="dxa"/>
+            </w:tcMar>
+            <w:vAlign w:val="bottom"/>
+            <w:hideMark/>
+          </w:tcPr>
+          <w:p>
+            <w:pPr>
+              <w:spacing w:after="0" w:line="240" w:lineRule="auto"/>
+              <w:rPr>
+                <w:rFonts w:ascii="Arial" w:eastAsia="Times New Roman" w:hAnsi="Arial" w:cs="Arial"/>
+                <w:color w:val="273239"/>
+                <w:spacing w:val="2"/>
+                <w:sz w:val="25"/>
+                <w:szCs w:val="25"/>
+                <w:lang w:eastAsia="en-IN"/>
+              </w:rPr>
+            </w:pPr>
+            <w:proofErr w:type="gramStart"/>
+            <w:r>
+              <w:rPr>
+                <w:rFonts w:ascii="Arial" w:eastAsia="Times New Roman" w:hAnsi="Arial" w:cs="Arial"/>
+                <w:color w:val="273239"/>
+                <w:spacing w:val="2"/>
+                <w:sz w:val="25"/>
+                <w:szCs w:val="25"/>
+                <w:lang w:eastAsia="en-IN"/>
+              </w:rPr>
+              <w:t>θ(</w:t>
+            </w:r>
+            <w:proofErr w:type="gramEnd"/>
+            <w:r>
+              <w:rPr>
+                <w:rFonts w:ascii="Arial" w:eastAsia="Times New Roman" w:hAnsi="Arial" w:cs="Arial"/>
+                <w:color w:val="273239"/>
+                <w:spacing w:val="2"/>
+                <w:sz w:val="25"/>
+                <w:szCs w:val="25"/>
+                <w:lang w:eastAsia="en-IN"/>
+              </w:rPr>
+              <w:t>n log(n))</w:t>
+            </w:r>
+          </w:p>
+        </w:tc>
+        <w:tc>
+          <w:tcPr>
+            <w:tcW w:w="0" w:type="auto"/>
+            <w:tcBorders>
+              <w:top w:val="nil"/>
+              <w:left w:val="nil"/>
+              <w:bottom w:val="nil"/>
+              <w:right w:val="nil"/>
+            </w:tcBorders>
+            <w:shd w:val="clear" w:color="auto" w:fill="FFFFFF"/>
+            <w:tcMar>
+              <w:top w:w="210" w:type="dxa"/>
+              <w:left w:w="150" w:type="dxa"/>
+              <w:bottom w:w="210" w:type="dxa"/>
+              <w:right w:w="150" w:type="dxa"/>
+            </w:tcMar>
+            <w:vAlign w:val="bottom"/>
+            <w:hideMark/>
+          </w:tcPr>
+          <w:p>
+            <w:pPr>
+              <w:spacing w:after="0" w:line="240" w:lineRule="auto"/>
+              <w:rPr>
+                <w:rFonts w:ascii="Arial" w:eastAsia="Times New Roman" w:hAnsi="Arial" w:cs="Arial"/>
+                <w:color w:val="273239"/>
+                <w:spacing w:val="2"/>
+                <w:sz w:val="25"/>
+                <w:szCs w:val="25"/>
+                <w:lang w:eastAsia="en-IN"/>
+              </w:rPr>
+            </w:pPr>
+            <w:proofErr w:type="gramStart"/>
+            <w:r>
+              <w:rPr>
+                <w:rFonts w:ascii="Arial" w:eastAsia="Times New Roman" w:hAnsi="Arial" w:cs="Arial"/>
+                <w:color w:val="273239"/>
+                <w:spacing w:val="2"/>
+                <w:sz w:val="25"/>
+                <w:szCs w:val="25"/>
+                <w:lang w:eastAsia="en-IN"/>
+              </w:rPr>
+              <w:t>O(</w:t>
+            </w:r>
+            <w:proofErr w:type="gramEnd"/>
+            <w:r>
+              <w:rPr>
+                <w:rFonts w:ascii="Arial" w:eastAsia="Times New Roman" w:hAnsi="Arial" w:cs="Arial"/>
+                <w:color w:val="273239"/>
+                <w:spacing w:val="2"/>
+                <w:sz w:val="25"/>
+                <w:szCs w:val="25"/>
+                <w:lang w:eastAsia="en-IN"/>
+              </w:rPr>
+              <w:t>n log(n))</w:t>
+            </w:r>
+          </w:p>
+        </w:tc>
+        <w:tc>
+          <w:tcPr>
+            <w:tcW w:w="0" w:type="auto"/>
+            <w:tcBorders>
+              <w:top w:val="nil"/>
+              <w:left w:val="nil"/>
+              <w:bottom w:val="nil"/>
+              <w:right w:val="nil"/>
+            </w:tcBorders>
+            <w:shd w:val="clear" w:color="auto" w:fill="FFFFFF"/>
+            <w:tcMar>
+              <w:top w:w="210" w:type="dxa"/>
+              <w:left w:w="150" w:type="dxa"/>
+              <w:bottom w:w="210" w:type="dxa"/>
+              <w:right w:w="150" w:type="dxa"/>
+            </w:tcMar>
+            <w:vAlign w:val="bottom"/>
+            <w:hideMark/>
+          </w:tcPr>
+          <w:p>
+            <w:pPr>
+              <w:spacing w:after="0" w:line="240" w:lineRule="auto"/>
+              <w:rPr>
+                <w:rFonts w:ascii="Arial" w:eastAsia="Times New Roman" w:hAnsi="Arial" w:cs="Arial"/>
+                <w:color w:val="273239"/>
+                <w:spacing w:val="2"/>
+                <w:sz w:val="25"/>
+                <w:szCs w:val="25"/>
+                <w:lang w:eastAsia="en-IN"/>
+              </w:rPr>
+            </w:pPr>
+            <w:r>
+              <w:rPr>
+                <w:rFonts w:ascii="Arial" w:eastAsia="Times New Roman" w:hAnsi="Arial" w:cs="Arial"/>
+                <w:color w:val="273239"/>
+                <w:spacing w:val="2"/>
+                <w:sz w:val="25"/>
+                <w:szCs w:val="25"/>
+                <w:lang w:eastAsia="en-IN"/>
+              </w:rPr>
+              <w:t> </w:t>
+            </w:r>
+          </w:p>
+        </w:tc>
+      </w:tr>
+      <w:tr>
+        <w:tc>
+          <w:tcPr>
+            <w:tcW w:w="0" w:type="auto"/>
+            <w:tcBorders>
+              <w:top w:val="nil"/>
+              <w:left w:val="nil"/>
+              <w:bottom w:val="nil"/>
+              <w:right w:val="nil"/>
+            </w:tcBorders>
+            <w:shd w:val="clear" w:color="auto" w:fill="FFFFFF"/>
+            <w:tcMar>
+              <w:top w:w="210" w:type="dxa"/>
+              <w:left w:w="150" w:type="dxa"/>
+              <w:bottom w:w="210" w:type="dxa"/>
+              <w:right w:w="150" w:type="dxa"/>
+            </w:tcMar>
+            <w:vAlign w:val="bottom"/>
+            <w:hideMark/>
+          </w:tcPr>
+          <w:p>
+            <w:pPr>
+              <w:spacing w:after="0" w:line="240" w:lineRule="auto"/>
+              <w:rPr>
+                <w:rFonts w:ascii="Arial" w:eastAsia="Times New Roman" w:hAnsi="Arial" w:cs="Arial"/>
+                <w:color w:val="273239"/>
+                <w:spacing w:val="2"/>
+                <w:sz w:val="25"/>
+                <w:szCs w:val="25"/>
+                <w:lang w:eastAsia="en-IN"/>
+              </w:rPr>
+            </w:pPr>
+            <w:hyperlink r:id="rId11" w:tgtFrame="_blank" w:history="1">
+              <w:r>
+                <w:rPr>
+                  <w:rFonts w:ascii="Arial" w:eastAsia="Times New Roman" w:hAnsi="Arial" w:cs="Arial"/>
+                  <w:color w:val="0000FF"/>
+                  <w:spacing w:val="2"/>
+                  <w:sz w:val="25"/>
+                  <w:szCs w:val="25"/>
+                  <w:u w:val="single"/>
+                  <w:bdr w:val="none" w:sz="0" w:space="0" w:color="auto" w:frame="1"/>
+                  <w:lang w:eastAsia="en-IN"/>
+                </w:rPr>
+                <w:t>Quick Sort</w:t>
+              </w:r>
+            </w:hyperlink>
+          </w:p>
+        </w:tc>
+        <w:tc>
+          <w:tcPr>
+            <w:tcW w:w="0" w:type="auto"/>
+            <w:tcBorders>
+              <w:top w:val="nil"/>
+              <w:left w:val="nil"/>
+              <w:bottom w:val="nil"/>
+              <w:right w:val="nil"/>
+            </w:tcBorders>
+            <w:shd w:val="clear" w:color="auto" w:fill="FFFFFF"/>
+            <w:tcMar>
+              <w:top w:w="210" w:type="dxa"/>
+              <w:left w:w="150" w:type="dxa"/>
+              <w:bottom w:w="210" w:type="dxa"/>
+              <w:right w:w="150" w:type="dxa"/>
+            </w:tcMar>
+            <w:vAlign w:val="bottom"/>
+            <w:hideMark/>
+          </w:tcPr>
+          <w:p>
+            <w:pPr>
+              <w:spacing w:after="0" w:line="240" w:lineRule="auto"/>
+              <w:rPr>
+                <w:rFonts w:ascii="Arial" w:eastAsia="Times New Roman" w:hAnsi="Arial" w:cs="Arial"/>
+                <w:color w:val="273239"/>
+                <w:spacing w:val="2"/>
+                <w:sz w:val="25"/>
+                <w:szCs w:val="25"/>
+                <w:lang w:eastAsia="en-IN"/>
+              </w:rPr>
+            </w:pPr>
+            <w:proofErr w:type="gramStart"/>
+            <w:r>
+              <w:rPr>
+                <w:rFonts w:ascii="Arial" w:eastAsia="Times New Roman" w:hAnsi="Arial" w:cs="Arial"/>
+                <w:color w:val="273239"/>
+                <w:spacing w:val="2"/>
+                <w:sz w:val="25"/>
+                <w:szCs w:val="25"/>
+                <w:lang w:eastAsia="en-IN"/>
+              </w:rPr>
+              <w:t>Ω(</w:t>
+            </w:r>
+            <w:proofErr w:type="gramEnd"/>
+            <w:r>
+              <w:rPr>
+                <w:rFonts w:ascii="Arial" w:eastAsia="Times New Roman" w:hAnsi="Arial" w:cs="Arial"/>
+                <w:color w:val="273239"/>
+                <w:spacing w:val="2"/>
+                <w:sz w:val="25"/>
+                <w:szCs w:val="25"/>
+                <w:lang w:eastAsia="en-IN"/>
+              </w:rPr>
+              <w:t>n log(n))</w:t>
+            </w:r>
+          </w:p>
+        </w:tc>
+        <w:tc>
+          <w:tcPr>
+            <w:tcW w:w="0" w:type="auto"/>
+            <w:tcBorders>
+              <w:top w:val="nil"/>
+              <w:left w:val="nil"/>
+              <w:bottom w:val="nil"/>
+              <w:right w:val="nil"/>
+            </w:tcBorders>
+            <w:shd w:val="clear" w:color="auto" w:fill="FFFFFF"/>
+            <w:tcMar>
+              <w:top w:w="210" w:type="dxa"/>
+              <w:left w:w="150" w:type="dxa"/>
+              <w:bottom w:w="210" w:type="dxa"/>
+              <w:right w:w="150" w:type="dxa"/>
+            </w:tcMar>
+            <w:vAlign w:val="bottom"/>
+            <w:hideMark/>
+          </w:tcPr>
+          <w:p>
+            <w:pPr>
+              <w:spacing w:after="0" w:line="240" w:lineRule="auto"/>
+              <w:rPr>
+                <w:rFonts w:ascii="Arial" w:eastAsia="Times New Roman" w:hAnsi="Arial" w:cs="Arial"/>
+                <w:color w:val="273239"/>
+                <w:spacing w:val="2"/>
+                <w:sz w:val="25"/>
+                <w:szCs w:val="25"/>
+                <w:lang w:eastAsia="en-IN"/>
+              </w:rPr>
+            </w:pPr>
+            <w:proofErr w:type="gramStart"/>
+            <w:r>
+              <w:rPr>
+                <w:rFonts w:ascii="Arial" w:eastAsia="Times New Roman" w:hAnsi="Arial" w:cs="Arial"/>
+                <w:color w:val="273239"/>
+                <w:spacing w:val="2"/>
+                <w:sz w:val="25"/>
+                <w:szCs w:val="25"/>
+                <w:lang w:eastAsia="en-IN"/>
+              </w:rPr>
+              <w:t>θ(</w:t>
+            </w:r>
+            <w:proofErr w:type="gramEnd"/>
+            <w:r>
+              <w:rPr>
+                <w:rFonts w:ascii="Arial" w:eastAsia="Times New Roman" w:hAnsi="Arial" w:cs="Arial"/>
+                <w:color w:val="273239"/>
+                <w:spacing w:val="2"/>
+                <w:sz w:val="25"/>
+                <w:szCs w:val="25"/>
+                <w:lang w:eastAsia="en-IN"/>
+              </w:rPr>
+              <w:t>n log(n))</w:t>
+            </w:r>
+          </w:p>
+        </w:tc>
+        <w:tc>
+          <w:tcPr>
+            <w:tcW w:w="0" w:type="auto"/>
+            <w:tcBorders>
+              <w:top w:val="nil"/>
+              <w:left w:val="nil"/>
+              <w:bottom w:val="nil"/>
+              <w:right w:val="nil"/>
+            </w:tcBorders>
+            <w:shd w:val="clear" w:color="auto" w:fill="FFFFFF"/>
+            <w:tcMar>
+              <w:top w:w="210" w:type="dxa"/>
+              <w:left w:w="150" w:type="dxa"/>
+              <w:bottom w:w="210" w:type="dxa"/>
+              <w:right w:w="150" w:type="dxa"/>
+            </w:tcMar>
+            <w:vAlign w:val="bottom"/>
+            <w:hideMark/>
+          </w:tcPr>
+          <w:p>
+            <w:pPr>
+              <w:spacing w:after="0" w:line="240" w:lineRule="auto"/>
+              <w:rPr>
+                <w:rFonts w:ascii="Arial" w:eastAsia="Times New Roman" w:hAnsi="Arial" w:cs="Arial"/>
+                <w:color w:val="273239"/>
+                <w:spacing w:val="2"/>
+                <w:sz w:val="25"/>
+                <w:szCs w:val="25"/>
+                <w:lang w:eastAsia="en-IN"/>
+              </w:rPr>
+            </w:pPr>
+            <w:r>
+              <w:rPr>
+                <w:rFonts w:ascii="Arial" w:eastAsia="Times New Roman" w:hAnsi="Arial" w:cs="Arial"/>
+                <w:color w:val="273239"/>
+                <w:spacing w:val="2"/>
+                <w:sz w:val="25"/>
+                <w:szCs w:val="25"/>
+                <w:lang w:eastAsia="en-IN"/>
+              </w:rPr>
+              <w:t>O(n^2)</w:t>
+            </w:r>
+          </w:p>
+        </w:tc>
+        <w:tc>
+          <w:tcPr>
+            <w:tcW w:w="0" w:type="auto"/>
+            <w:tcBorders>
+              <w:top w:val="nil"/>
+              <w:left w:val="nil"/>
+              <w:bottom w:val="nil"/>
+              <w:right w:val="nil"/>
+            </w:tcBorders>
+            <w:shd w:val="clear" w:color="auto" w:fill="FFFFFF"/>
+            <w:tcMar>
+              <w:top w:w="210" w:type="dxa"/>
+              <w:left w:w="150" w:type="dxa"/>
+              <w:bottom w:w="210" w:type="dxa"/>
+              <w:right w:w="150" w:type="dxa"/>
+            </w:tcMar>
+            <w:vAlign w:val="bottom"/>
+            <w:hideMark/>
+          </w:tcPr>
+          <w:p>
+            <w:pPr>
+              <w:spacing w:after="0" w:line="240" w:lineRule="auto"/>
+              <w:rPr>
+                <w:rFonts w:ascii="Arial" w:eastAsia="Times New Roman" w:hAnsi="Arial" w:cs="Arial"/>
+                <w:color w:val="273239"/>
+                <w:spacing w:val="2"/>
+                <w:sz w:val="25"/>
+                <w:szCs w:val="25"/>
+                <w:lang w:eastAsia="en-IN"/>
+              </w:rPr>
+            </w:pPr>
+            <w:r>
+              <w:rPr>
+                <w:rFonts w:ascii="Arial" w:eastAsia="Times New Roman" w:hAnsi="Arial" w:cs="Arial"/>
+                <w:color w:val="273239"/>
+                <w:spacing w:val="2"/>
+                <w:sz w:val="25"/>
+                <w:szCs w:val="25"/>
+                <w:lang w:eastAsia="en-IN"/>
+              </w:rPr>
+              <w:t> </w:t>
+            </w:r>
+          </w:p>
+        </w:tc>
+      </w:tr>
+      <w:tr>
+        <w:tc>
+          <w:tcPr>
+            <w:tcW w:w="0" w:type="auto"/>
+            <w:tcBorders>
+              <w:top w:val="nil"/>
+              <w:left w:val="nil"/>
+              <w:bottom w:val="nil"/>
+              <w:right w:val="nil"/>
+            </w:tcBorders>
+            <w:shd w:val="clear" w:color="auto" w:fill="FFFFFF"/>
+            <w:tcMar>
+              <w:top w:w="210" w:type="dxa"/>
+              <w:left w:w="150" w:type="dxa"/>
+              <w:bottom w:w="210" w:type="dxa"/>
+              <w:right w:w="150" w:type="dxa"/>
+            </w:tcMar>
+            <w:vAlign w:val="bottom"/>
+            <w:hideMark/>
+          </w:tcPr>
+          <w:p>
+            <w:pPr>
+              <w:spacing w:after="0" w:line="240" w:lineRule="auto"/>
+              <w:rPr>
+                <w:rFonts w:ascii="Arial" w:eastAsia="Times New Roman" w:hAnsi="Arial" w:cs="Arial"/>
+                <w:color w:val="273239"/>
+                <w:spacing w:val="2"/>
+                <w:sz w:val="25"/>
+                <w:szCs w:val="25"/>
+                <w:lang w:eastAsia="en-IN"/>
+              </w:rPr>
+            </w:pPr>
+            <w:hyperlink r:id="rId12" w:tgtFrame="_blank" w:history="1">
+              <w:r>
+                <w:rPr>
+                  <w:rFonts w:ascii="Arial" w:eastAsia="Times New Roman" w:hAnsi="Arial" w:cs="Arial"/>
+                  <w:color w:val="0000FF"/>
+                  <w:spacing w:val="2"/>
+                  <w:sz w:val="25"/>
+                  <w:szCs w:val="25"/>
+                  <w:u w:val="single"/>
+                  <w:bdr w:val="none" w:sz="0" w:space="0" w:color="auto" w:frame="1"/>
+                  <w:lang w:eastAsia="en-IN"/>
+                </w:rPr>
+                <w:t>Merge Sort</w:t>
+              </w:r>
+            </w:hyperlink>
+          </w:p>
+        </w:tc>
+        <w:tc>
+          <w:tcPr>
+            <w:tcW w:w="0" w:type="auto"/>
+            <w:tcBorders>
+              <w:top w:val="nil"/>
+              <w:left w:val="nil"/>
+              <w:bottom w:val="nil"/>
+              <w:right w:val="nil"/>
+            </w:tcBorders>
+            <w:shd w:val="clear" w:color="auto" w:fill="FFFFFF"/>
+            <w:tcMar>
+              <w:top w:w="210" w:type="dxa"/>
+              <w:left w:w="150" w:type="dxa"/>
+              <w:bottom w:w="210" w:type="dxa"/>
+              <w:right w:w="150" w:type="dxa"/>
+            </w:tcMar>
+            <w:vAlign w:val="bottom"/>
+            <w:hideMark/>
+          </w:tcPr>
+          <w:p>
+            <w:pPr>
+              <w:spacing w:after="0" w:line="240" w:lineRule="auto"/>
+              <w:rPr>
+                <w:rFonts w:ascii="Arial" w:eastAsia="Times New Roman" w:hAnsi="Arial" w:cs="Arial"/>
+                <w:color w:val="273239"/>
+                <w:spacing w:val="2"/>
+                <w:sz w:val="25"/>
+                <w:szCs w:val="25"/>
+                <w:lang w:eastAsia="en-IN"/>
+              </w:rPr>
+            </w:pPr>
+            <w:proofErr w:type="gramStart"/>
+            <w:r>
+              <w:rPr>
+                <w:rFonts w:ascii="Arial" w:eastAsia="Times New Roman" w:hAnsi="Arial" w:cs="Arial"/>
+                <w:color w:val="273239"/>
+                <w:spacing w:val="2"/>
+                <w:sz w:val="25"/>
+                <w:szCs w:val="25"/>
+                <w:lang w:eastAsia="en-IN"/>
+              </w:rPr>
+              <w:t>Ω(</w:t>
+            </w:r>
+            <w:proofErr w:type="gramEnd"/>
+            <w:r>
+              <w:rPr>
+                <w:rFonts w:ascii="Arial" w:eastAsia="Times New Roman" w:hAnsi="Arial" w:cs="Arial"/>
+                <w:color w:val="273239"/>
+                <w:spacing w:val="2"/>
+                <w:sz w:val="25"/>
+                <w:szCs w:val="25"/>
+                <w:lang w:eastAsia="en-IN"/>
+              </w:rPr>
+              <w:t>n log(n))</w:t>
+            </w:r>
+          </w:p>
+        </w:tc>
+        <w:tc>
+          <w:tcPr>
+            <w:tcW w:w="0" w:type="auto"/>
+            <w:tcBorders>
+              <w:top w:val="nil"/>
+              <w:left w:val="nil"/>
+              <w:bottom w:val="nil"/>
+              <w:right w:val="nil"/>
+            </w:tcBorders>
+            <w:shd w:val="clear" w:color="auto" w:fill="FFFFFF"/>
+            <w:tcMar>
+              <w:top w:w="210" w:type="dxa"/>
+              <w:left w:w="150" w:type="dxa"/>
+              <w:bottom w:w="210" w:type="dxa"/>
+              <w:right w:w="150" w:type="dxa"/>
+            </w:tcMar>
+            <w:vAlign w:val="bottom"/>
+            <w:hideMark/>
+          </w:tcPr>
+          <w:p>
+            <w:pPr>
+              <w:spacing w:after="0" w:line="240" w:lineRule="auto"/>
+              <w:rPr>
+                <w:rFonts w:ascii="Arial" w:eastAsia="Times New Roman" w:hAnsi="Arial" w:cs="Arial"/>
+                <w:color w:val="273239"/>
+                <w:spacing w:val="2"/>
+                <w:sz w:val="25"/>
+                <w:szCs w:val="25"/>
+                <w:lang w:eastAsia="en-IN"/>
+              </w:rPr>
+            </w:pPr>
+            <w:proofErr w:type="gramStart"/>
+            <w:r>
+              <w:rPr>
+                <w:rFonts w:ascii="Arial" w:eastAsia="Times New Roman" w:hAnsi="Arial" w:cs="Arial"/>
+                <w:color w:val="273239"/>
+                <w:spacing w:val="2"/>
+                <w:sz w:val="25"/>
+                <w:szCs w:val="25"/>
+                <w:lang w:eastAsia="en-IN"/>
+              </w:rPr>
+              <w:t>θ(</w:t>
+            </w:r>
+            <w:proofErr w:type="gramEnd"/>
+            <w:r>
+              <w:rPr>
+                <w:rFonts w:ascii="Arial" w:eastAsia="Times New Roman" w:hAnsi="Arial" w:cs="Arial"/>
+                <w:color w:val="273239"/>
+                <w:spacing w:val="2"/>
+                <w:sz w:val="25"/>
+                <w:szCs w:val="25"/>
+                <w:lang w:eastAsia="en-IN"/>
+              </w:rPr>
+              <w:t>n log(n))</w:t>
+            </w:r>
+          </w:p>
+        </w:tc>
+        <w:tc>
+          <w:tcPr>
+            <w:tcW w:w="0" w:type="auto"/>
+            <w:tcBorders>
+              <w:top w:val="nil"/>
+              <w:left w:val="nil"/>
+              <w:bottom w:val="nil"/>
+              <w:right w:val="nil"/>
+            </w:tcBorders>
+            <w:shd w:val="clear" w:color="auto" w:fill="FFFFFF"/>
+            <w:tcMar>
+              <w:top w:w="210" w:type="dxa"/>
+              <w:left w:w="150" w:type="dxa"/>
+              <w:bottom w:w="210" w:type="dxa"/>
+              <w:right w:w="150" w:type="dxa"/>
+            </w:tcMar>
+            <w:vAlign w:val="bottom"/>
+            <w:hideMark/>
+          </w:tcPr>
+          <w:p>
+            <w:pPr>
+              <w:spacing w:after="0" w:line="240" w:lineRule="auto"/>
+              <w:rPr>
+                <w:rFonts w:ascii="Arial" w:eastAsia="Times New Roman" w:hAnsi="Arial" w:cs="Arial"/>
+                <w:color w:val="273239"/>
+                <w:spacing w:val="2"/>
+                <w:sz w:val="25"/>
+                <w:szCs w:val="25"/>
+                <w:lang w:eastAsia="en-IN"/>
+              </w:rPr>
+            </w:pPr>
+            <w:proofErr w:type="gramStart"/>
+            <w:r>
+              <w:rPr>
+                <w:rFonts w:ascii="Arial" w:eastAsia="Times New Roman" w:hAnsi="Arial" w:cs="Arial"/>
+                <w:color w:val="273239"/>
+                <w:spacing w:val="2"/>
+                <w:sz w:val="25"/>
+                <w:szCs w:val="25"/>
+                <w:lang w:eastAsia="en-IN"/>
+              </w:rPr>
+              <w:t>O(</w:t>
+            </w:r>
+            <w:proofErr w:type="gramEnd"/>
+            <w:r>
+              <w:rPr>
+                <w:rFonts w:ascii="Arial" w:eastAsia="Times New Roman" w:hAnsi="Arial" w:cs="Arial"/>
+                <w:color w:val="273239"/>
+                <w:spacing w:val="2"/>
+                <w:sz w:val="25"/>
+                <w:szCs w:val="25"/>
+                <w:lang w:eastAsia="en-IN"/>
+              </w:rPr>
+              <w:t>n log(n))</w:t>
+            </w:r>
+          </w:p>
+        </w:tc>
+        <w:tc>
+          <w:tcPr>
+            <w:tcW w:w="0" w:type="auto"/>
+            <w:tcBorders>
+              <w:top w:val="nil"/>
+              <w:left w:val="nil"/>
+              <w:bottom w:val="nil"/>
+              <w:right w:val="nil"/>
+            </w:tcBorders>
+            <w:shd w:val="clear" w:color="auto" w:fill="FFFFFF"/>
+            <w:tcMar>
+              <w:top w:w="210" w:type="dxa"/>
+              <w:left w:w="150" w:type="dxa"/>
+              <w:bottom w:w="210" w:type="dxa"/>
+              <w:right w:w="150" w:type="dxa"/>
+            </w:tcMar>
+            <w:vAlign w:val="bottom"/>
+            <w:hideMark/>
+          </w:tcPr>
+          <w:p>
+            <w:pPr>
+              <w:spacing w:after="0" w:line="240" w:lineRule="auto"/>
+              <w:rPr>
+                <w:rFonts w:ascii="Arial" w:eastAsia="Times New Roman" w:hAnsi="Arial" w:cs="Arial"/>
+                <w:color w:val="273239"/>
+                <w:spacing w:val="2"/>
+                <w:sz w:val="25"/>
+                <w:szCs w:val="25"/>
+                <w:lang w:eastAsia="en-IN"/>
+              </w:rPr>
+            </w:pPr>
+            <w:r>
+              <w:rPr>
+                <w:rFonts w:ascii="Arial" w:eastAsia="Times New Roman" w:hAnsi="Arial" w:cs="Arial"/>
+                <w:color w:val="273239"/>
+                <w:spacing w:val="2"/>
+                <w:sz w:val="25"/>
+                <w:szCs w:val="25"/>
+                <w:lang w:eastAsia="en-IN"/>
+              </w:rPr>
+              <w:t> </w:t>
+            </w:r>
+          </w:p>
+        </w:tc>
+      </w:tr>
+      <w:tr>
+        <w:tc>
+          <w:tcPr>
+            <w:tcW w:w="0" w:type="auto"/>
+            <w:tcBorders>
+              <w:top w:val="nil"/>
+              <w:left w:val="nil"/>
+              <w:bottom w:val="nil"/>
+              <w:right w:val="nil"/>
+            </w:tcBorders>
+            <w:shd w:val="clear" w:color="auto" w:fill="FFFFFF"/>
+            <w:tcMar>
+              <w:top w:w="210" w:type="dxa"/>
+              <w:left w:w="150" w:type="dxa"/>
+              <w:bottom w:w="210" w:type="dxa"/>
+              <w:right w:w="150" w:type="dxa"/>
+            </w:tcMar>
+            <w:vAlign w:val="bottom"/>
+            <w:hideMark/>
+          </w:tcPr>
+          <w:p>
+            <w:pPr>
+              <w:spacing w:after="0" w:line="240" w:lineRule="auto"/>
+              <w:rPr>
+                <w:rFonts w:ascii="Arial" w:eastAsia="Times New Roman" w:hAnsi="Arial" w:cs="Arial"/>
+                <w:color w:val="273239"/>
+                <w:spacing w:val="2"/>
+                <w:sz w:val="25"/>
+                <w:szCs w:val="25"/>
+                <w:lang w:eastAsia="en-IN"/>
+              </w:rPr>
+            </w:pPr>
+            <w:hyperlink r:id="rId13" w:history="1">
+              <w:r>
+                <w:rPr>
+                  <w:rFonts w:ascii="Arial" w:eastAsia="Times New Roman" w:hAnsi="Arial" w:cs="Arial"/>
+                  <w:color w:val="0000FF"/>
+                  <w:spacing w:val="2"/>
+                  <w:sz w:val="25"/>
+                  <w:szCs w:val="25"/>
+                  <w:u w:val="single"/>
+                  <w:bdr w:val="none" w:sz="0" w:space="0" w:color="auto" w:frame="1"/>
+                  <w:lang w:eastAsia="en-IN"/>
+                </w:rPr>
+                <w:t>Bucket Sort</w:t>
+              </w:r>
+            </w:hyperlink>
+          </w:p>
+        </w:tc>
+        <w:tc>
+          <w:tcPr>
+            <w:tcW w:w="0" w:type="auto"/>
+            <w:tcBorders>
+              <w:top w:val="nil"/>
+              <w:left w:val="nil"/>
+              <w:bottom w:val="nil"/>
+              <w:right w:val="nil"/>
+            </w:tcBorders>
+            <w:shd w:val="clear" w:color="auto" w:fill="FFFFFF"/>
+            <w:tcMar>
+              <w:top w:w="210" w:type="dxa"/>
+              <w:left w:w="150" w:type="dxa"/>
+              <w:bottom w:w="210" w:type="dxa"/>
+              <w:right w:w="150" w:type="dxa"/>
+            </w:tcMar>
+            <w:vAlign w:val="bottom"/>
+            <w:hideMark/>
+          </w:tcPr>
+          <w:p>
+            <w:pPr>
+              <w:spacing w:after="0" w:line="240" w:lineRule="auto"/>
+              <w:rPr>
+                <w:rFonts w:ascii="Arial" w:eastAsia="Times New Roman" w:hAnsi="Arial" w:cs="Arial"/>
+                <w:color w:val="273239"/>
+                <w:spacing w:val="2"/>
+                <w:sz w:val="25"/>
+                <w:szCs w:val="25"/>
+                <w:lang w:eastAsia="en-IN"/>
+              </w:rPr>
+            </w:pPr>
+            <w:r>
+              <w:rPr>
+                <w:rFonts w:ascii="Arial" w:eastAsia="Times New Roman" w:hAnsi="Arial" w:cs="Arial"/>
+                <w:color w:val="273239"/>
+                <w:spacing w:val="2"/>
+                <w:sz w:val="25"/>
+                <w:szCs w:val="25"/>
+                <w:lang w:eastAsia="en-IN"/>
+              </w:rPr>
+              <w:t>Ω(</w:t>
+            </w:r>
+            <w:proofErr w:type="spellStart"/>
+            <w:r>
+              <w:rPr>
+                <w:rFonts w:ascii="Arial" w:eastAsia="Times New Roman" w:hAnsi="Arial" w:cs="Arial"/>
+                <w:color w:val="273239"/>
+                <w:spacing w:val="2"/>
+                <w:sz w:val="25"/>
+                <w:szCs w:val="25"/>
+                <w:lang w:eastAsia="en-IN"/>
+              </w:rPr>
+              <w:t>n+k</w:t>
+            </w:r>
+            <w:proofErr w:type="spellEnd"/>
+            <w:r>
+              <w:rPr>
+                <w:rFonts w:ascii="Arial" w:eastAsia="Times New Roman" w:hAnsi="Arial" w:cs="Arial"/>
+                <w:color w:val="273239"/>
+                <w:spacing w:val="2"/>
+                <w:sz w:val="25"/>
+                <w:szCs w:val="25"/>
+                <w:lang w:eastAsia="en-IN"/>
+              </w:rPr>
+              <w:t>)</w:t>
+            </w:r>
+          </w:p>
+        </w:tc>
+        <w:tc>
+          <w:tcPr>
+            <w:tcW w:w="0" w:type="auto"/>
+            <w:tcBorders>
+              <w:top w:val="nil"/>
+              <w:left w:val="nil"/>
+              <w:bottom w:val="nil"/>
+              <w:right w:val="nil"/>
+            </w:tcBorders>
+            <w:shd w:val="clear" w:color="auto" w:fill="FFFFFF"/>
+            <w:tcMar>
+              <w:top w:w="210" w:type="dxa"/>
+              <w:left w:w="150" w:type="dxa"/>
+              <w:bottom w:w="210" w:type="dxa"/>
+              <w:right w:w="150" w:type="dxa"/>
+            </w:tcMar>
+            <w:vAlign w:val="bottom"/>
+            <w:hideMark/>
+          </w:tcPr>
+          <w:p>
+            <w:pPr>
+              <w:spacing w:after="0" w:line="240" w:lineRule="auto"/>
+              <w:rPr>
+                <w:rFonts w:ascii="Arial" w:eastAsia="Times New Roman" w:hAnsi="Arial" w:cs="Arial"/>
+                <w:color w:val="273239"/>
+                <w:spacing w:val="2"/>
+                <w:sz w:val="25"/>
+                <w:szCs w:val="25"/>
+                <w:lang w:eastAsia="en-IN"/>
+              </w:rPr>
+            </w:pPr>
+            <w:r>
+              <w:rPr>
+                <w:rFonts w:ascii="Arial" w:eastAsia="Times New Roman" w:hAnsi="Arial" w:cs="Arial"/>
+                <w:color w:val="273239"/>
+                <w:spacing w:val="2"/>
+                <w:sz w:val="25"/>
+                <w:szCs w:val="25"/>
+                <w:lang w:eastAsia="en-IN"/>
+              </w:rPr>
+              <w:t>θ(</w:t>
+            </w:r>
+            <w:proofErr w:type="spellStart"/>
+            <w:r>
+              <w:rPr>
+                <w:rFonts w:ascii="Arial" w:eastAsia="Times New Roman" w:hAnsi="Arial" w:cs="Arial"/>
+                <w:color w:val="273239"/>
+                <w:spacing w:val="2"/>
+                <w:sz w:val="25"/>
+                <w:szCs w:val="25"/>
+                <w:lang w:eastAsia="en-IN"/>
+              </w:rPr>
+              <w:t>n+k</w:t>
+            </w:r>
+            <w:proofErr w:type="spellEnd"/>
+            <w:r>
+              <w:rPr>
+                <w:rFonts w:ascii="Arial" w:eastAsia="Times New Roman" w:hAnsi="Arial" w:cs="Arial"/>
+                <w:color w:val="273239"/>
+                <w:spacing w:val="2"/>
+                <w:sz w:val="25"/>
+                <w:szCs w:val="25"/>
+                <w:lang w:eastAsia="en-IN"/>
+              </w:rPr>
+              <w:t>)</w:t>
+            </w:r>
+          </w:p>
+        </w:tc>
+        <w:tc>
+          <w:tcPr>
+            <w:tcW w:w="0" w:type="auto"/>
+            <w:tcBorders>
+              <w:top w:val="nil"/>
+              <w:left w:val="nil"/>
+              <w:bottom w:val="nil"/>
+              <w:right w:val="nil"/>
+            </w:tcBorders>
+            <w:shd w:val="clear" w:color="auto" w:fill="FFFFFF"/>
+            <w:tcMar>
+              <w:top w:w="210" w:type="dxa"/>
+              <w:left w:w="150" w:type="dxa"/>
+              <w:bottom w:w="210" w:type="dxa"/>
+              <w:right w:w="150" w:type="dxa"/>
+            </w:tcMar>
+            <w:vAlign w:val="bottom"/>
+            <w:hideMark/>
+          </w:tcPr>
+          <w:p>
+            <w:pPr>
+              <w:spacing w:after="0" w:line="240" w:lineRule="auto"/>
+              <w:rPr>
+                <w:rFonts w:ascii="Arial" w:eastAsia="Times New Roman" w:hAnsi="Arial" w:cs="Arial"/>
+                <w:color w:val="273239"/>
+                <w:spacing w:val="2"/>
+                <w:sz w:val="25"/>
+                <w:szCs w:val="25"/>
+                <w:lang w:eastAsia="en-IN"/>
+              </w:rPr>
+            </w:pPr>
+            <w:r>
+              <w:rPr>
+                <w:rFonts w:ascii="Arial" w:eastAsia="Times New Roman" w:hAnsi="Arial" w:cs="Arial"/>
+                <w:color w:val="273239"/>
+                <w:spacing w:val="2"/>
+                <w:sz w:val="25"/>
+                <w:szCs w:val="25"/>
+                <w:lang w:eastAsia="en-IN"/>
+              </w:rPr>
+              <w:t>O(n^2)</w:t>
+            </w:r>
+          </w:p>
+        </w:tc>
+        <w:tc>
+          <w:tcPr>
+            <w:tcW w:w="0" w:type="auto"/>
+            <w:tcBorders>
+              <w:top w:val="nil"/>
+              <w:left w:val="nil"/>
+              <w:bottom w:val="nil"/>
+              <w:right w:val="nil"/>
+            </w:tcBorders>
+            <w:shd w:val="clear" w:color="auto" w:fill="FFFFFF"/>
+            <w:tcMar>
+              <w:top w:w="210" w:type="dxa"/>
+              <w:left w:w="150" w:type="dxa"/>
+              <w:bottom w:w="210" w:type="dxa"/>
+              <w:right w:w="150" w:type="dxa"/>
+            </w:tcMar>
+            <w:vAlign w:val="bottom"/>
+            <w:hideMark/>
+          </w:tcPr>
+          <w:p>
+            <w:pPr>
+              <w:spacing w:after="0" w:line="240" w:lineRule="auto"/>
+              <w:rPr>
+                <w:rFonts w:ascii="Arial" w:eastAsia="Times New Roman" w:hAnsi="Arial" w:cs="Arial"/>
+                <w:color w:val="273239"/>
+                <w:spacing w:val="2"/>
+                <w:sz w:val="25"/>
+                <w:szCs w:val="25"/>
+                <w:lang w:eastAsia="en-IN"/>
+              </w:rPr>
+            </w:pPr>
+            <w:r>
+              <w:rPr>
+                <w:rFonts w:ascii="Arial" w:eastAsia="Times New Roman" w:hAnsi="Arial" w:cs="Arial"/>
+                <w:color w:val="273239"/>
+                <w:spacing w:val="2"/>
+                <w:sz w:val="25"/>
+                <w:szCs w:val="25"/>
+                <w:lang w:eastAsia="en-IN"/>
+              </w:rPr>
+              <w:t> </w:t>
+            </w:r>
+          </w:p>
+        </w:tc>
+      </w:tr>
+      <w:tr>
+        <w:tc>
+          <w:tcPr>
+            <w:tcW w:w="0" w:type="auto"/>
+            <w:tcBorders>
+              <w:top w:val="nil"/>
+              <w:left w:val="nil"/>
+              <w:bottom w:val="nil"/>
+              <w:right w:val="nil"/>
+            </w:tcBorders>
+            <w:shd w:val="clear" w:color="auto" w:fill="FFFFFF"/>
+            <w:tcMar>
+              <w:top w:w="210" w:type="dxa"/>
+              <w:left w:w="150" w:type="dxa"/>
+              <w:bottom w:w="210" w:type="dxa"/>
+              <w:right w:w="150" w:type="dxa"/>
+            </w:tcMar>
+            <w:vAlign w:val="bottom"/>
+            <w:hideMark/>
+          </w:tcPr>
+          <w:p>
+            <w:pPr>
+              <w:spacing w:after="0" w:line="240" w:lineRule="auto"/>
+              <w:rPr>
+                <w:rFonts w:ascii="Arial" w:eastAsia="Times New Roman" w:hAnsi="Arial" w:cs="Arial"/>
+                <w:color w:val="273239"/>
+                <w:spacing w:val="2"/>
+                <w:sz w:val="25"/>
+                <w:szCs w:val="25"/>
+                <w:lang w:eastAsia="en-IN"/>
+              </w:rPr>
+            </w:pPr>
+            <w:hyperlink r:id="rId14" w:history="1">
+              <w:r>
+                <w:rPr>
+                  <w:rFonts w:ascii="Arial" w:eastAsia="Times New Roman" w:hAnsi="Arial" w:cs="Arial"/>
+                  <w:color w:val="0000FF"/>
+                  <w:spacing w:val="2"/>
+                  <w:sz w:val="25"/>
+                  <w:szCs w:val="25"/>
+                  <w:u w:val="single"/>
+                  <w:bdr w:val="none" w:sz="0" w:space="0" w:color="auto" w:frame="1"/>
+                  <w:lang w:eastAsia="en-IN"/>
+                </w:rPr>
+                <w:t>Radix Sort</w:t>
+              </w:r>
+            </w:hyperlink>
+          </w:p>
+        </w:tc>
+        <w:tc>
+          <w:tcPr>
+            <w:tcW w:w="0" w:type="auto"/>
+            <w:tcBorders>
+              <w:top w:val="nil"/>
+              <w:left w:val="nil"/>
+              <w:bottom w:val="nil"/>
+              <w:right w:val="nil"/>
+            </w:tcBorders>
+            <w:shd w:val="clear" w:color="auto" w:fill="FFFFFF"/>
+            <w:tcMar>
+              <w:top w:w="210" w:type="dxa"/>
+              <w:left w:w="150" w:type="dxa"/>
+              <w:bottom w:w="210" w:type="dxa"/>
+              <w:right w:w="150" w:type="dxa"/>
+            </w:tcMar>
+            <w:vAlign w:val="bottom"/>
+            <w:hideMark/>
+          </w:tcPr>
+          <w:p>
+            <w:pPr>
+              <w:spacing w:after="0" w:line="240" w:lineRule="auto"/>
+              <w:rPr>
+                <w:rFonts w:ascii="Arial" w:eastAsia="Times New Roman" w:hAnsi="Arial" w:cs="Arial"/>
+                <w:color w:val="273239"/>
+                <w:spacing w:val="2"/>
+                <w:sz w:val="25"/>
+                <w:szCs w:val="25"/>
+                <w:lang w:eastAsia="en-IN"/>
+              </w:rPr>
+            </w:pPr>
+            <w:r>
+              <w:rPr>
+                <w:rFonts w:ascii="Arial" w:eastAsia="Times New Roman" w:hAnsi="Arial" w:cs="Arial"/>
+                <w:color w:val="273239"/>
+                <w:spacing w:val="2"/>
+                <w:sz w:val="25"/>
+                <w:szCs w:val="25"/>
+                <w:lang w:eastAsia="en-IN"/>
+              </w:rPr>
+              <w:t>Ω(</w:t>
+            </w:r>
+            <w:proofErr w:type="spellStart"/>
+            <w:r>
+              <w:rPr>
+                <w:rFonts w:ascii="Arial" w:eastAsia="Times New Roman" w:hAnsi="Arial" w:cs="Arial"/>
+                <w:color w:val="273239"/>
+                <w:spacing w:val="2"/>
+                <w:sz w:val="25"/>
+                <w:szCs w:val="25"/>
+                <w:lang w:eastAsia="en-IN"/>
+              </w:rPr>
+              <w:t>nk</w:t>
+            </w:r>
+            <w:proofErr w:type="spellEnd"/>
+            <w:r>
+              <w:rPr>
+                <w:rFonts w:ascii="Arial" w:eastAsia="Times New Roman" w:hAnsi="Arial" w:cs="Arial"/>
+                <w:color w:val="273239"/>
+                <w:spacing w:val="2"/>
+                <w:sz w:val="25"/>
+                <w:szCs w:val="25"/>
+                <w:lang w:eastAsia="en-IN"/>
+              </w:rPr>
+              <w:t>)</w:t>
+            </w:r>
+          </w:p>
+        </w:tc>
+        <w:tc>
+          <w:tcPr>
+            <w:tcW w:w="0" w:type="auto"/>
+            <w:tcBorders>
+              <w:top w:val="nil"/>
+              <w:left w:val="nil"/>
+              <w:bottom w:val="nil"/>
+              <w:right w:val="nil"/>
+            </w:tcBorders>
+            <w:shd w:val="clear" w:color="auto" w:fill="FFFFFF"/>
+            <w:tcMar>
+              <w:top w:w="210" w:type="dxa"/>
+              <w:left w:w="150" w:type="dxa"/>
+              <w:bottom w:w="210" w:type="dxa"/>
+              <w:right w:w="150" w:type="dxa"/>
+            </w:tcMar>
+            <w:vAlign w:val="bottom"/>
+            <w:hideMark/>
+          </w:tcPr>
+          <w:p>
+            <w:pPr>
+              <w:spacing w:after="0" w:line="240" w:lineRule="auto"/>
+              <w:rPr>
+                <w:rFonts w:ascii="Arial" w:eastAsia="Times New Roman" w:hAnsi="Arial" w:cs="Arial"/>
+                <w:color w:val="273239"/>
+                <w:spacing w:val="2"/>
+                <w:sz w:val="25"/>
+                <w:szCs w:val="25"/>
+                <w:lang w:eastAsia="en-IN"/>
+              </w:rPr>
+            </w:pPr>
+            <w:r>
+              <w:rPr>
+                <w:rFonts w:ascii="Arial" w:eastAsia="Times New Roman" w:hAnsi="Arial" w:cs="Arial"/>
+                <w:color w:val="273239"/>
+                <w:spacing w:val="2"/>
+                <w:sz w:val="25"/>
+                <w:szCs w:val="25"/>
+                <w:lang w:eastAsia="en-IN"/>
+              </w:rPr>
+              <w:t>θ(</w:t>
+            </w:r>
+            <w:proofErr w:type="spellStart"/>
+            <w:r>
+              <w:rPr>
+                <w:rFonts w:ascii="Arial" w:eastAsia="Times New Roman" w:hAnsi="Arial" w:cs="Arial"/>
+                <w:color w:val="273239"/>
+                <w:spacing w:val="2"/>
+                <w:sz w:val="25"/>
+                <w:szCs w:val="25"/>
+                <w:lang w:eastAsia="en-IN"/>
+              </w:rPr>
+              <w:t>nk</w:t>
+            </w:r>
+            <w:proofErr w:type="spellEnd"/>
+            <w:r>
+              <w:rPr>
+                <w:rFonts w:ascii="Arial" w:eastAsia="Times New Roman" w:hAnsi="Arial" w:cs="Arial"/>
+                <w:color w:val="273239"/>
+                <w:spacing w:val="2"/>
+                <w:sz w:val="25"/>
+                <w:szCs w:val="25"/>
+                <w:lang w:eastAsia="en-IN"/>
+              </w:rPr>
+              <w:t>)</w:t>
+            </w:r>
+          </w:p>
+        </w:tc>
+        <w:tc>
+          <w:tcPr>
+            <w:tcW w:w="0" w:type="auto"/>
+            <w:tcBorders>
+              <w:top w:val="nil"/>
+              <w:left w:val="nil"/>
+              <w:bottom w:val="nil"/>
+              <w:right w:val="nil"/>
+            </w:tcBorders>
+            <w:shd w:val="clear" w:color="auto" w:fill="FFFFFF"/>
+            <w:tcMar>
+              <w:top w:w="210" w:type="dxa"/>
+              <w:left w:w="150" w:type="dxa"/>
+              <w:bottom w:w="210" w:type="dxa"/>
+              <w:right w:w="150" w:type="dxa"/>
+            </w:tcMar>
+            <w:vAlign w:val="bottom"/>
+            <w:hideMark/>
+          </w:tcPr>
+          <w:p>
+            <w:pPr>
+              <w:spacing w:after="0" w:line="240" w:lineRule="auto"/>
+              <w:rPr>
+                <w:rFonts w:ascii="Arial" w:eastAsia="Times New Roman" w:hAnsi="Arial" w:cs="Arial"/>
+                <w:color w:val="273239"/>
+                <w:spacing w:val="2"/>
+                <w:sz w:val="25"/>
+                <w:szCs w:val="25"/>
+                <w:lang w:eastAsia="en-IN"/>
+              </w:rPr>
+            </w:pPr>
+            <w:r>
+              <w:rPr>
+                <w:rFonts w:ascii="Arial" w:eastAsia="Times New Roman" w:hAnsi="Arial" w:cs="Arial"/>
+                <w:color w:val="273239"/>
+                <w:spacing w:val="2"/>
+                <w:sz w:val="25"/>
+                <w:szCs w:val="25"/>
+                <w:lang w:eastAsia="en-IN"/>
+              </w:rPr>
+              <w:t>O(</w:t>
+            </w:r>
+            <w:proofErr w:type="spellStart"/>
+            <w:r>
+              <w:rPr>
+                <w:rFonts w:ascii="Arial" w:eastAsia="Times New Roman" w:hAnsi="Arial" w:cs="Arial"/>
+                <w:color w:val="273239"/>
+                <w:spacing w:val="2"/>
+                <w:sz w:val="25"/>
+                <w:szCs w:val="25"/>
+                <w:lang w:eastAsia="en-IN"/>
+              </w:rPr>
+              <w:t>nk</w:t>
+            </w:r>
+            <w:proofErr w:type="spellEnd"/>
+            <w:r>
+              <w:rPr>
+                <w:rFonts w:ascii="Arial" w:eastAsia="Times New Roman" w:hAnsi="Arial" w:cs="Arial"/>
+                <w:color w:val="273239"/>
+                <w:spacing w:val="2"/>
+                <w:sz w:val="25"/>
+                <w:szCs w:val="25"/>
+                <w:lang w:eastAsia="en-IN"/>
+              </w:rPr>
+              <w:t>)</w:t>
+            </w:r>
+          </w:p>
+        </w:tc>
+        <w:tc>
+          <w:tcPr>
+            <w:tcW w:w="0" w:type="auto"/>
+            <w:tcBorders>
+              <w:top w:val="nil"/>
+              <w:left w:val="nil"/>
+              <w:bottom w:val="nil"/>
+              <w:right w:val="nil"/>
+            </w:tcBorders>
+            <w:shd w:val="clear" w:color="auto" w:fill="FFFFFF"/>
+            <w:tcMar>
+              <w:top w:w="210" w:type="dxa"/>
+              <w:left w:w="150" w:type="dxa"/>
+              <w:bottom w:w="210" w:type="dxa"/>
+              <w:right w:w="150" w:type="dxa"/>
+            </w:tcMar>
+            <w:vAlign w:val="bottom"/>
+            <w:hideMark/>
+          </w:tcPr>
+          <w:p>
+            <w:pPr>
+              <w:spacing w:after="0" w:line="240" w:lineRule="auto"/>
+              <w:rPr>
+                <w:rFonts w:ascii="Arial" w:eastAsia="Times New Roman" w:hAnsi="Arial" w:cs="Arial"/>
+                <w:color w:val="273239"/>
+                <w:spacing w:val="2"/>
+                <w:sz w:val="25"/>
+                <w:szCs w:val="25"/>
+                <w:lang w:eastAsia="en-IN"/>
+              </w:rPr>
+            </w:pPr>
+            <w:r>
+              <w:rPr>
+                <w:rFonts w:ascii="Arial" w:eastAsia="Times New Roman" w:hAnsi="Arial" w:cs="Arial"/>
+                <w:color w:val="273239"/>
+                <w:spacing w:val="2"/>
+                <w:sz w:val="25"/>
+                <w:szCs w:val="25"/>
+                <w:lang w:eastAsia="en-IN"/>
+              </w:rPr>
+              <w:t> </w:t>
+            </w:r>
+          </w:p>
+        </w:tc>
+      </w:tr>
+      <w:tr>
+        <w:tc>
+          <w:tcPr>
+            <w:tcW w:w="0" w:type="auto"/>
+            <w:tcBorders>
+              <w:top w:val="nil"/>
+              <w:left w:val="nil"/>
+              <w:bottom w:val="nil"/>
+              <w:right w:val="nil"/>
+            </w:tcBorders>
+            <w:shd w:val="clear" w:color="auto" w:fill="FFFFFF"/>
+            <w:tcMar>
+              <w:top w:w="210" w:type="dxa"/>
+              <w:left w:w="150" w:type="dxa"/>
+              <w:bottom w:w="210" w:type="dxa"/>
+              <w:right w:w="150" w:type="dxa"/>
+            </w:tcMar>
+            <w:vAlign w:val="bottom"/>
+            <w:hideMark/>
+          </w:tcPr>
+          <w:p>
+            <w:pPr>
+              <w:spacing w:after="0" w:line="240" w:lineRule="auto"/>
+              <w:rPr>
+                <w:rFonts w:ascii="Arial" w:eastAsia="Times New Roman" w:hAnsi="Arial" w:cs="Arial"/>
+                <w:color w:val="273239"/>
+                <w:spacing w:val="2"/>
+                <w:sz w:val="25"/>
+                <w:szCs w:val="25"/>
+                <w:lang w:eastAsia="en-IN"/>
+              </w:rPr>
+            </w:pPr>
+            <w:hyperlink r:id="rId15" w:history="1">
+              <w:r>
+                <w:rPr>
+                  <w:rFonts w:ascii="Arial" w:eastAsia="Times New Roman" w:hAnsi="Arial" w:cs="Arial"/>
+                  <w:color w:val="0000FF"/>
+                  <w:spacing w:val="2"/>
+                  <w:sz w:val="25"/>
+                  <w:szCs w:val="25"/>
+                  <w:u w:val="single"/>
+                  <w:bdr w:val="none" w:sz="0" w:space="0" w:color="auto" w:frame="1"/>
+                  <w:lang w:eastAsia="en-IN"/>
+                </w:rPr>
+                <w:t>Count Sort</w:t>
+              </w:r>
+            </w:hyperlink>
+          </w:p>
+        </w:tc>
+        <w:tc>
+          <w:tcPr>
+            <w:tcW w:w="0" w:type="auto"/>
+            <w:tcBorders>
+              <w:top w:val="nil"/>
+              <w:left w:val="nil"/>
+              <w:bottom w:val="nil"/>
+              <w:right w:val="nil"/>
+            </w:tcBorders>
+            <w:shd w:val="clear" w:color="auto" w:fill="FFFFFF"/>
+            <w:tcMar>
+              <w:top w:w="210" w:type="dxa"/>
+              <w:left w:w="150" w:type="dxa"/>
+              <w:bottom w:w="210" w:type="dxa"/>
+              <w:right w:w="150" w:type="dxa"/>
+            </w:tcMar>
+            <w:vAlign w:val="bottom"/>
+            <w:hideMark/>
+          </w:tcPr>
+          <w:p>
+            <w:pPr>
+              <w:spacing w:after="0" w:line="240" w:lineRule="auto"/>
+              <w:rPr>
+                <w:rFonts w:ascii="Arial" w:eastAsia="Times New Roman" w:hAnsi="Arial" w:cs="Arial"/>
+                <w:color w:val="273239"/>
+                <w:spacing w:val="2"/>
+                <w:sz w:val="25"/>
+                <w:szCs w:val="25"/>
+                <w:lang w:eastAsia="en-IN"/>
+              </w:rPr>
+            </w:pPr>
+            <w:r>
+              <w:rPr>
+                <w:rFonts w:ascii="Arial" w:eastAsia="Times New Roman" w:hAnsi="Arial" w:cs="Arial"/>
+                <w:color w:val="273239"/>
+                <w:spacing w:val="2"/>
+                <w:sz w:val="25"/>
+                <w:szCs w:val="25"/>
+                <w:lang w:eastAsia="en-IN"/>
+              </w:rPr>
+              <w:t>Ω(</w:t>
+            </w:r>
+            <w:proofErr w:type="spellStart"/>
+            <w:r>
+              <w:rPr>
+                <w:rFonts w:ascii="Arial" w:eastAsia="Times New Roman" w:hAnsi="Arial" w:cs="Arial"/>
+                <w:color w:val="273239"/>
+                <w:spacing w:val="2"/>
+                <w:sz w:val="25"/>
+                <w:szCs w:val="25"/>
+                <w:lang w:eastAsia="en-IN"/>
+              </w:rPr>
+              <w:t>n+k</w:t>
+            </w:r>
+            <w:proofErr w:type="spellEnd"/>
+            <w:r>
+              <w:rPr>
+                <w:rFonts w:ascii="Arial" w:eastAsia="Times New Roman" w:hAnsi="Arial" w:cs="Arial"/>
+                <w:color w:val="273239"/>
+                <w:spacing w:val="2"/>
+                <w:sz w:val="25"/>
+                <w:szCs w:val="25"/>
+                <w:lang w:eastAsia="en-IN"/>
+              </w:rPr>
+              <w:t>)</w:t>
+            </w:r>
+          </w:p>
+        </w:tc>
+        <w:tc>
+          <w:tcPr>
+            <w:tcW w:w="0" w:type="auto"/>
+            <w:tcBorders>
+              <w:top w:val="nil"/>
+              <w:left w:val="nil"/>
+              <w:bottom w:val="nil"/>
+              <w:right w:val="nil"/>
+            </w:tcBorders>
+            <w:shd w:val="clear" w:color="auto" w:fill="FFFFFF"/>
+            <w:tcMar>
+              <w:top w:w="210" w:type="dxa"/>
+              <w:left w:w="150" w:type="dxa"/>
+              <w:bottom w:w="210" w:type="dxa"/>
+              <w:right w:w="150" w:type="dxa"/>
+            </w:tcMar>
+            <w:vAlign w:val="bottom"/>
+            <w:hideMark/>
+          </w:tcPr>
+          <w:p>
+            <w:pPr>
+              <w:spacing w:after="0" w:line="240" w:lineRule="auto"/>
+              <w:rPr>
+                <w:rFonts w:ascii="Arial" w:eastAsia="Times New Roman" w:hAnsi="Arial" w:cs="Arial"/>
+                <w:color w:val="273239"/>
+                <w:spacing w:val="2"/>
+                <w:sz w:val="25"/>
+                <w:szCs w:val="25"/>
+                <w:lang w:eastAsia="en-IN"/>
+              </w:rPr>
+            </w:pPr>
+            <w:r>
+              <w:rPr>
+                <w:rFonts w:ascii="Arial" w:eastAsia="Times New Roman" w:hAnsi="Arial" w:cs="Arial"/>
+                <w:color w:val="273239"/>
+                <w:spacing w:val="2"/>
+                <w:sz w:val="25"/>
+                <w:szCs w:val="25"/>
+                <w:lang w:eastAsia="en-IN"/>
+              </w:rPr>
+              <w:t>θ(</w:t>
+            </w:r>
+            <w:proofErr w:type="spellStart"/>
+            <w:r>
+              <w:rPr>
+                <w:rFonts w:ascii="Arial" w:eastAsia="Times New Roman" w:hAnsi="Arial" w:cs="Arial"/>
+                <w:color w:val="273239"/>
+                <w:spacing w:val="2"/>
+                <w:sz w:val="25"/>
+                <w:szCs w:val="25"/>
+                <w:lang w:eastAsia="en-IN"/>
+              </w:rPr>
+              <w:t>n+k</w:t>
+            </w:r>
+            <w:proofErr w:type="spellEnd"/>
+            <w:r>
+              <w:rPr>
+                <w:rFonts w:ascii="Arial" w:eastAsia="Times New Roman" w:hAnsi="Arial" w:cs="Arial"/>
+                <w:color w:val="273239"/>
+                <w:spacing w:val="2"/>
+                <w:sz w:val="25"/>
+                <w:szCs w:val="25"/>
+                <w:lang w:eastAsia="en-IN"/>
+              </w:rPr>
+              <w:t>)</w:t>
+            </w:r>
+          </w:p>
+        </w:tc>
+        <w:tc>
+          <w:tcPr>
+            <w:tcW w:w="0" w:type="auto"/>
+            <w:tcBorders>
+              <w:top w:val="nil"/>
+              <w:left w:val="nil"/>
+              <w:bottom w:val="nil"/>
+              <w:right w:val="nil"/>
+            </w:tcBorders>
+            <w:shd w:val="clear" w:color="auto" w:fill="FFFFFF"/>
+            <w:tcMar>
+              <w:top w:w="210" w:type="dxa"/>
+              <w:left w:w="150" w:type="dxa"/>
+              <w:bottom w:w="210" w:type="dxa"/>
+              <w:right w:w="150" w:type="dxa"/>
+            </w:tcMar>
+            <w:vAlign w:val="bottom"/>
+            <w:hideMark/>
+          </w:tcPr>
+          <w:p>
+            <w:pPr>
+              <w:spacing w:after="0" w:line="240" w:lineRule="auto"/>
+              <w:rPr>
+                <w:rFonts w:ascii="Arial" w:eastAsia="Times New Roman" w:hAnsi="Arial" w:cs="Arial"/>
+                <w:color w:val="273239"/>
+                <w:spacing w:val="2"/>
+                <w:sz w:val="25"/>
+                <w:szCs w:val="25"/>
+                <w:lang w:eastAsia="en-IN"/>
+              </w:rPr>
+            </w:pPr>
+            <w:r>
+              <w:rPr>
+                <w:rFonts w:ascii="Arial" w:eastAsia="Times New Roman" w:hAnsi="Arial" w:cs="Arial"/>
+                <w:color w:val="273239"/>
+                <w:spacing w:val="2"/>
+                <w:sz w:val="25"/>
+                <w:szCs w:val="25"/>
+                <w:lang w:eastAsia="en-IN"/>
+              </w:rPr>
+              <w:t>O(</w:t>
+            </w:r>
+            <w:proofErr w:type="spellStart"/>
+            <w:r>
+              <w:rPr>
+                <w:rFonts w:ascii="Arial" w:eastAsia="Times New Roman" w:hAnsi="Arial" w:cs="Arial"/>
+                <w:color w:val="273239"/>
+                <w:spacing w:val="2"/>
+                <w:sz w:val="25"/>
+                <w:szCs w:val="25"/>
+                <w:lang w:eastAsia="en-IN"/>
+              </w:rPr>
+              <w:t>n+k</w:t>
+            </w:r>
+            <w:proofErr w:type="spellEnd"/>
+            <w:r>
+              <w:rPr>
+                <w:rFonts w:ascii="Arial" w:eastAsia="Times New Roman" w:hAnsi="Arial" w:cs="Arial"/>
+                <w:color w:val="273239"/>
+                <w:spacing w:val="2"/>
+                <w:sz w:val="25"/>
+                <w:szCs w:val="25"/>
+                <w:lang w:eastAsia="en-IN"/>
+              </w:rPr>
+              <w:t>)</w:t>
+            </w:r>
+          </w:p>
+        </w:tc>
+        <w:tc>
+          <w:tcPr>
+            <w:tcW w:w="0" w:type="auto"/>
+            <w:shd w:val="clear" w:color="auto" w:fill="FFFFFF"/>
+            <w:vAlign w:val="center"/>
+            <w:hideMark/>
+          </w:tcPr>
+          <w:p>
+            <w:pPr>
+              <w:spacing w:after="0" w:line="240" w:lineRule="auto"/>
+              <w:jc w:val="both"/>
+              <w:rPr>
+                <w:rFonts w:ascii="Times New Roman" w:eastAsia="Times New Roman" w:hAnsi="Times New Roman" w:cs="Times New Roman"/>
+                <w:sz w:val="20"/>
+                <w:szCs w:val="20"/>
+                <w:lang w:eastAsia="en-IN"/>
+              </w:rPr>
+            </w:pPr>
+          </w:p>
+        </w:tc>
+      </w:tr>
+    </w:tbl>
     <w:p>
       <w:pPr>
         <w:rPr>
@@ -4989,6 +8011,18 @@
       <w:lang w:eastAsia="en-IN"/>
     </w:rPr>
   </w:style>
+  <w:style w:type="character" w:styleId="Hyperlink">
+    <w:name w:val="Hyperlink"/>
+    <w:basedOn w:val="DefaultParagraphFont"/>
+    <w:uiPriority w:val="99"/>
+    <w:semiHidden/>
+    <w:unhideWhenUsed/>
+    <w:rsid w:val="000D536F"/>
+    <w:rPr>
+      <w:color w:val="0000FF"/>
+      <w:u w:val="single"/>
+    </w:rPr>
+  </w:style>
 </w:styles>
 </file>
 

</xml_diff>